<commit_message>
Fixing ACL Enumerated List
</commit_message>
<xml_diff>
--- a/assets/files/naaclhlt2016/naaclhlt2016_submitting.docx
+++ b/assets/files/naaclhlt2016/naaclhlt2016_submitting.docx
@@ -2126,12 +2126,7 @@
         <w:pStyle w:val="ACLEnumeratedList"/>
       </w:pPr>
       <w:r>
-        <w:t>Author-identifying information remo</w:t>
-      </w:r>
-      <w:bookmarkStart w:id="0" w:name="_GoBack"/>
-      <w:bookmarkEnd w:id="0"/>
-      <w:r>
-        <w:t>ved</w:t>
+        <w:t>Author-identifying information removed</w:t>
       </w:r>
     </w:p>
     <w:p>
@@ -4232,7 +4227,6 @@
       <w:r>
         <w:t xml:space="preserve"> key and letter </w:t>
       </w:r>
-      <w:proofErr w:type="gramStart"/>
       <w:r>
         <w:rPr>
           <w:b/>
@@ -4240,7 +4234,6 @@
         </w:rPr>
         <w:t>A</w:t>
       </w:r>
-      <w:proofErr w:type="gramEnd"/>
       <w:r>
         <w:t xml:space="preserve"> key simultaneously to select all text, then release these keys, then press </w:t>
       </w:r>
@@ -4530,15 +4523,7 @@
         <w:pStyle w:val="ACLText"/>
       </w:pPr>
       <w:r>
-        <w:t xml:space="preserve">For the production of the electronic manuscript, you must use Adobe's Portable Document Format (PDF).  This format can be generated from postscript files: on </w:t>
-      </w:r>
-      <w:proofErr w:type="gramStart"/>
-      <w:r>
-        <w:t>Unix</w:t>
-      </w:r>
-      <w:proofErr w:type="gramEnd"/>
-      <w:r>
-        <w:t xml:space="preserve"> systems, you can use </w:t>
+        <w:t xml:space="preserve">For the production of the electronic manuscript, you must use Adobe's Portable Document Format (PDF).  This format can be generated from postscript files: on Unix systems, you can use </w:t>
       </w:r>
       <w:r>
         <w:rPr>
@@ -4561,7 +4546,6 @@
       <w:r>
         <w:t xml:space="preserve"> Microsoft Windows, you can use Adobe's Distiller, or if you have </w:t>
       </w:r>
-      <w:proofErr w:type="spellStart"/>
       <w:r>
         <w:rPr>
           <w:rFonts w:ascii="Courier New" w:hAnsi="Courier New"/>
@@ -4570,11 +4554,9 @@
         </w:rPr>
         <w:t>cygwin</w:t>
       </w:r>
-      <w:proofErr w:type="spellEnd"/>
       <w:r>
         <w:t xml:space="preserve"> installed, you can use </w:t>
       </w:r>
-      <w:proofErr w:type="spellStart"/>
       <w:r>
         <w:rPr>
           <w:rFonts w:ascii="Courier New" w:hAnsi="Courier New"/>
@@ -4583,7 +4565,6 @@
         </w:rPr>
         <w:t>dvipdf</w:t>
       </w:r>
-      <w:proofErr w:type="spellEnd"/>
       <w:r>
         <w:t xml:space="preserve"> or </w:t>
       </w:r>
@@ -7200,84 +7181,14 @@
         <w:rPr>
           <w:rStyle w:val="ACLTextChar"/>
         </w:rPr>
-        <w:t xml:space="preserve">  Citations within the text appear in parentheses as (</w:t>
-      </w:r>
-      <w:proofErr w:type="spellStart"/>
+        <w:t xml:space="preserve">  Citations within the text appear in parentheses as (Gusfield, 1997) or, if the author's name appears in the text itself, as Gusfield (1997). Append lowercase letters to the year in cases of ambiguities. Treat double authors as in (Aho and Ullman, 1972), but write as in (Chandra et al., 1981) when more than two authors are involved. Collapse </w:t>
+      </w:r>
       <w:r>
         <w:rPr>
           <w:rStyle w:val="ACLTextChar"/>
         </w:rPr>
-        <w:t>Gusfield</w:t>
-      </w:r>
-      <w:proofErr w:type="spellEnd"/>
-      <w:r>
-        <w:rPr>
-          <w:rStyle w:val="ACLTextChar"/>
-        </w:rPr>
-        <w:t xml:space="preserve">, 1997) or, if the author's name appears in the text itself, as </w:t>
-      </w:r>
-      <w:proofErr w:type="spellStart"/>
-      <w:r>
-        <w:rPr>
-          <w:rStyle w:val="ACLTextChar"/>
-        </w:rPr>
-        <w:t>Gusfield</w:t>
-      </w:r>
-      <w:proofErr w:type="spellEnd"/>
-      <w:r>
-        <w:rPr>
-          <w:rStyle w:val="ACLTextChar"/>
-        </w:rPr>
-        <w:t xml:space="preserve"> (1997). Append lowercase letters to the year in cases of ambiguities. Treat double authors as in (</w:t>
-      </w:r>
-      <w:proofErr w:type="spellStart"/>
-      <w:r>
-        <w:rPr>
-          <w:rStyle w:val="ACLTextChar"/>
-        </w:rPr>
-        <w:t>Aho</w:t>
-      </w:r>
-      <w:proofErr w:type="spellEnd"/>
-      <w:r>
-        <w:rPr>
-          <w:rStyle w:val="ACLTextChar"/>
-        </w:rPr>
-        <w:t xml:space="preserve"> and Ullman, 1972), but write as in (Chandra et al., 1981) when more than two authors are involved. Collapse </w:t>
-      </w:r>
-      <w:r>
-        <w:rPr>
-          <w:rStyle w:val="ACLTextChar"/>
-        </w:rPr>
         <w:lastRenderedPageBreak/>
-        <w:t>multiple citations as in (</w:t>
-      </w:r>
-      <w:proofErr w:type="spellStart"/>
-      <w:r>
-        <w:rPr>
-          <w:rStyle w:val="ACLTextChar"/>
-        </w:rPr>
-        <w:t>Gusfield</w:t>
-      </w:r>
-      <w:proofErr w:type="spellEnd"/>
-      <w:r>
-        <w:rPr>
-          <w:rStyle w:val="ACLTextChar"/>
-        </w:rPr>
-        <w:t xml:space="preserve">, 1997; </w:t>
-      </w:r>
-      <w:proofErr w:type="spellStart"/>
-      <w:r>
-        <w:rPr>
-          <w:rStyle w:val="ACLTextChar"/>
-        </w:rPr>
-        <w:t>Aho</w:t>
-      </w:r>
-      <w:proofErr w:type="spellEnd"/>
-      <w:r>
-        <w:rPr>
-          <w:rStyle w:val="ACLTextChar"/>
-        </w:rPr>
-        <w:t xml:space="preserve"> and Ullman, 1972).</w:t>
+        <w:t>multiple citations as in (Gusfield, 1997; Aho and Ullman, 1972).</w:t>
       </w:r>
     </w:p>
     <w:p>
@@ -7445,9 +7356,11 @@
       </w:r>
     </w:p>
     <w:p>
-      <w:r>
-        <w:rPr>
-          <w:rStyle w:val="ACLTextChar"/>
+      <w:pPr>
+        <w:pStyle w:val="ACLText"/>
+      </w:pPr>
+      <w:r>
+        <w:rPr>
           <w:b/>
           <w:bCs/>
         </w:rPr>
@@ -7503,15 +7416,11 @@
       </w:r>
       <w:r>
         <w:rPr>
-          <w:rStyle w:val="ACLTextChar"/>
           <w:szCs w:val="22"/>
         </w:rPr>
         <w:t xml:space="preserve"> </w:t>
       </w:r>
       <w:r>
-        <w:rPr>
-          <w:rStyle w:val="ACLTextChar"/>
-        </w:rPr>
         <w:t>1</w:t>
       </w:r>
       <w:r>
@@ -7526,7 +7435,7 @@
         <w:tblLook w:val="04A0" w:firstRow="1" w:lastRow="0" w:firstColumn="1" w:lastColumn="0" w:noHBand="0" w:noVBand="1"/>
       </w:tblPr>
       <w:tblGrid>
-        <w:gridCol w:w="4536"/>
+        <w:gridCol w:w="4526"/>
       </w:tblGrid>
       <w:tr>
         <w:tc>
@@ -7583,6 +7492,8 @@
             </w:r>
           </w:p>
         </w:tc>
+        <w:bookmarkStart w:id="0" w:name="_GoBack"/>
+        <w:bookmarkEnd w:id="0"/>
       </w:tr>
       <w:tr>
         <w:tc>
@@ -12299,17 +12210,8 @@
                       <w:bCs/>
                       <w:color w:val="000000"/>
                     </w:rPr>
-                    <w:t xml:space="preserve">15 </w:t>
+                    <w:t>15 pt</w:t>
                   </w:r>
-                  <w:proofErr w:type="spellStart"/>
-                  <w:r>
-                    <w:rPr>
-                      <w:bCs/>
-                      <w:color w:val="000000"/>
-                    </w:rPr>
-                    <w:t>pt</w:t>
-                  </w:r>
-                  <w:proofErr w:type="spellEnd"/>
                 </w:p>
               </w:tc>
               <w:tc>
@@ -12382,17 +12284,8 @@
                       <w:bCs/>
                       <w:color w:val="000000"/>
                     </w:rPr>
-                    <w:t xml:space="preserve">12 </w:t>
+                    <w:t>12 pt</w:t>
                   </w:r>
-                  <w:proofErr w:type="spellStart"/>
-                  <w:r>
-                    <w:rPr>
-                      <w:bCs/>
-                      <w:color w:val="000000"/>
-                    </w:rPr>
-                    <w:t>pt</w:t>
-                  </w:r>
-                  <w:proofErr w:type="spellEnd"/>
                 </w:p>
               </w:tc>
               <w:tc>
@@ -12466,17 +12359,8 @@
                       <w:bCs/>
                       <w:color w:val="000000"/>
                     </w:rPr>
-                    <w:t xml:space="preserve">12 </w:t>
+                    <w:t>12 pt</w:t>
                   </w:r>
-                  <w:proofErr w:type="spellStart"/>
-                  <w:r>
-                    <w:rPr>
-                      <w:bCs/>
-                      <w:color w:val="000000"/>
-                    </w:rPr>
-                    <w:t>pt</w:t>
-                  </w:r>
-                  <w:proofErr w:type="spellEnd"/>
                 </w:p>
               </w:tc>
               <w:tc>
@@ -12551,17 +12435,8 @@
                       <w:bCs/>
                       <w:color w:val="000000"/>
                     </w:rPr>
-                    <w:t xml:space="preserve">12 </w:t>
+                    <w:t>12 pt</w:t>
                   </w:r>
-                  <w:proofErr w:type="spellStart"/>
-                  <w:r>
-                    <w:rPr>
-                      <w:bCs/>
-                      <w:color w:val="000000"/>
-                    </w:rPr>
-                    <w:t>pt</w:t>
-                  </w:r>
-                  <w:proofErr w:type="spellEnd"/>
                 </w:p>
               </w:tc>
               <w:tc>
@@ -12635,17 +12510,8 @@
                       <w:bCs/>
                       <w:color w:val="000000"/>
                     </w:rPr>
-                    <w:t xml:space="preserve">12 </w:t>
+                    <w:t>12 pt</w:t>
                   </w:r>
-                  <w:proofErr w:type="spellStart"/>
-                  <w:r>
-                    <w:rPr>
-                      <w:bCs/>
-                      <w:color w:val="000000"/>
-                    </w:rPr>
-                    <w:t>pt</w:t>
-                  </w:r>
-                  <w:proofErr w:type="spellEnd"/>
                 </w:p>
               </w:tc>
               <w:tc>
@@ -12719,17 +12585,8 @@
                       <w:bCs/>
                       <w:color w:val="000000"/>
                     </w:rPr>
-                    <w:t xml:space="preserve">11 </w:t>
+                    <w:t>11 pt</w:t>
                   </w:r>
-                  <w:proofErr w:type="spellStart"/>
-                  <w:r>
-                    <w:rPr>
-                      <w:bCs/>
-                      <w:color w:val="000000"/>
-                    </w:rPr>
-                    <w:t>pt</w:t>
-                  </w:r>
-                  <w:proofErr w:type="spellEnd"/>
                 </w:p>
               </w:tc>
               <w:tc>
@@ -12804,17 +12661,8 @@
                       <w:bCs/>
                       <w:color w:val="000000"/>
                     </w:rPr>
-                    <w:t xml:space="preserve">10 </w:t>
+                    <w:t>10 pt</w:t>
                   </w:r>
-                  <w:proofErr w:type="spellStart"/>
-                  <w:r>
-                    <w:rPr>
-                      <w:bCs/>
-                      <w:color w:val="000000"/>
-                    </w:rPr>
-                    <w:t>pt</w:t>
-                  </w:r>
-                  <w:proofErr w:type="spellEnd"/>
                 </w:p>
               </w:tc>
               <w:tc>
@@ -12889,17 +12737,8 @@
                       <w:bCs/>
                       <w:color w:val="000000"/>
                     </w:rPr>
-                    <w:t xml:space="preserve">9 </w:t>
+                    <w:t>9 pt</w:t>
                   </w:r>
-                  <w:proofErr w:type="spellStart"/>
-                  <w:r>
-                    <w:rPr>
-                      <w:bCs/>
-                      <w:color w:val="000000"/>
-                    </w:rPr>
-                    <w:t>pt</w:t>
-                  </w:r>
-                  <w:proofErr w:type="spellEnd"/>
                 </w:p>
               </w:tc>
               <w:tc>
@@ -12974,17 +12813,8 @@
                       <w:bCs/>
                       <w:color w:val="000000"/>
                     </w:rPr>
-                    <w:t xml:space="preserve">9 </w:t>
+                    <w:t>9 pt</w:t>
                   </w:r>
-                  <w:proofErr w:type="spellStart"/>
-                  <w:r>
-                    <w:rPr>
-                      <w:bCs/>
-                      <w:color w:val="000000"/>
-                    </w:rPr>
-                    <w:t>pt</w:t>
-                  </w:r>
-                  <w:proofErr w:type="spellEnd"/>
                 </w:p>
               </w:tc>
               <w:tc>
@@ -13058,17 +12888,8 @@
                       <w:bCs/>
                       <w:color w:val="000000"/>
                     </w:rPr>
-                    <w:t xml:space="preserve">10 </w:t>
+                    <w:t>10 pt</w:t>
                   </w:r>
-                  <w:proofErr w:type="spellStart"/>
-                  <w:r>
-                    <w:rPr>
-                      <w:bCs/>
-                      <w:color w:val="000000"/>
-                    </w:rPr>
-                    <w:t>pt</w:t>
-                  </w:r>
-                  <w:proofErr w:type="spellEnd"/>
                 </w:p>
               </w:tc>
               <w:tc>
@@ -13142,17 +12963,8 @@
                       <w:bCs/>
                       <w:color w:val="000000"/>
                     </w:rPr>
-                    <w:t xml:space="preserve">9 </w:t>
+                    <w:t>9 pt</w:t>
                   </w:r>
-                  <w:proofErr w:type="spellStart"/>
-                  <w:r>
-                    <w:rPr>
-                      <w:bCs/>
-                      <w:color w:val="000000"/>
-                    </w:rPr>
-                    <w:t>pt</w:t>
-                  </w:r>
-                  <w:proofErr w:type="spellEnd"/>
                 </w:p>
               </w:tc>
               <w:tc>
@@ -15227,15 +15039,7 @@
         <w:pStyle w:val="ACLReferenceText"/>
       </w:pPr>
       <w:r>
-        <w:t xml:space="preserve">Alfred. V. </w:t>
-      </w:r>
-      <w:proofErr w:type="spellStart"/>
-      <w:r>
-        <w:t>Aho</w:t>
-      </w:r>
-      <w:proofErr w:type="spellEnd"/>
-      <w:r>
-        <w:t xml:space="preserve"> and Jeffrey D. Ullman. 1972. </w:t>
+        <w:t xml:space="preserve">Alfred. V. Aho and Jeffrey D. Ullman. 1972. </w:t>
       </w:r>
       <w:r>
         <w:rPr>
@@ -15288,23 +15092,7 @@
         <w:pStyle w:val="ACLReferencesText"/>
       </w:pPr>
       <w:r>
-        <w:t xml:space="preserve">Ashok K. Chandra, Dexter C. </w:t>
-      </w:r>
-      <w:proofErr w:type="spellStart"/>
-      <w:r>
-        <w:t>Kozen</w:t>
-      </w:r>
-      <w:proofErr w:type="spellEnd"/>
-      <w:r>
-        <w:t xml:space="preserve">, and Larry </w:t>
-      </w:r>
-      <w:proofErr w:type="spellStart"/>
-      <w:r>
-        <w:t>J.Stockmeyer</w:t>
-      </w:r>
-      <w:proofErr w:type="spellEnd"/>
-      <w:r>
-        <w:t xml:space="preserve">. 1981. Alternation. </w:t>
+        <w:t xml:space="preserve">Ashok K. Chandra, Dexter C. Kozen, and Larry J.Stockmeyer. 1981. Alternation. </w:t>
       </w:r>
       <w:r>
         <w:rPr>
@@ -15321,15 +15109,7 @@
         <w:pStyle w:val="ACLReferencesText"/>
       </w:pPr>
       <w:r>
-        <w:t xml:space="preserve">Dan </w:t>
-      </w:r>
-      <w:proofErr w:type="spellStart"/>
-      <w:r>
-        <w:t>Gusfield</w:t>
-      </w:r>
-      <w:proofErr w:type="spellEnd"/>
-      <w:r>
-        <w:t xml:space="preserve">. 1997. </w:t>
+        <w:t xml:space="preserve">Dan Gusfield. 1997. </w:t>
       </w:r>
       <w:r>
         <w:rPr>
@@ -15467,7 +15247,7 @@
       <w:rPr>
         <w:noProof/>
       </w:rPr>
-      <w:t>6</w:t>
+      <w:t>4</w:t>
     </w:r>
     <w:r>
       <w:fldChar w:fldCharType="end"/>
@@ -15562,171 +15342,37 @@
         <w:rPr>
           <w:lang w:eastAsia="tr-TR"/>
         </w:rPr>
-        <w:t xml:space="preserve">NAACL-HLT-12 by Nizar </w:t>
-      </w:r>
-      <w:proofErr w:type="spellStart"/>
+        <w:t xml:space="preserve">NAACL-HLT-12 by Nizar Habash and William Schuler, </w:t>
+      </w:r>
       <w:r>
         <w:rPr>
           <w:lang w:eastAsia="tr-TR"/>
         </w:rPr>
-        <w:t>Habash</w:t>
-      </w:r>
-      <w:proofErr w:type="spellEnd"/>
+        <w:t>NAACL-HLT-10 by Claudia Le</w:t>
+      </w:r>
       <w:r>
         <w:rPr>
           <w:lang w:eastAsia="tr-TR"/>
         </w:rPr>
-        <w:t xml:space="preserve"> and William Schuler, </w:t>
+        <w:t>acock and Richard Wicen- towski</w:t>
       </w:r>
       <w:r>
         <w:rPr>
           <w:lang w:eastAsia="tr-TR"/>
         </w:rPr>
-        <w:t>NAACL-HLT-10 by Claudia Le</w:t>
+        <w:t>,</w:t>
       </w:r>
       <w:r>
         <w:rPr>
           <w:lang w:eastAsia="tr-TR"/>
         </w:rPr>
-        <w:t xml:space="preserve">acock and Richard </w:t>
-      </w:r>
-      <w:proofErr w:type="spellStart"/>
+        <w:t xml:space="preserve"> NAACL-HLT-09 by Joakim Nivre and Noah Smith, for </w:t>
+      </w:r>
       <w:r>
         <w:rPr>
           <w:lang w:eastAsia="tr-TR"/>
         </w:rPr>
-        <w:t>Wicen</w:t>
-      </w:r>
-      <w:proofErr w:type="spellEnd"/>
-      <w:r>
-        <w:rPr>
-          <w:lang w:eastAsia="tr-TR"/>
-        </w:rPr>
-        <w:t xml:space="preserve">- </w:t>
-      </w:r>
-      <w:proofErr w:type="spellStart"/>
-      <w:r>
-        <w:rPr>
-          <w:lang w:eastAsia="tr-TR"/>
-        </w:rPr>
-        <w:t>towski</w:t>
-      </w:r>
-      <w:proofErr w:type="spellEnd"/>
-      <w:r>
-        <w:rPr>
-          <w:lang w:eastAsia="tr-TR"/>
-        </w:rPr>
-        <w:t>,</w:t>
-      </w:r>
-      <w:r>
-        <w:rPr>
-          <w:lang w:eastAsia="tr-TR"/>
-        </w:rPr>
-        <w:t xml:space="preserve"> NAACL-HLT-09 by </w:t>
-      </w:r>
-      <w:proofErr w:type="spellStart"/>
-      <w:r>
-        <w:rPr>
-          <w:lang w:eastAsia="tr-TR"/>
-        </w:rPr>
-        <w:t>Joakim</w:t>
-      </w:r>
-      <w:proofErr w:type="spellEnd"/>
-      <w:r>
-        <w:rPr>
-          <w:lang w:eastAsia="tr-TR"/>
-        </w:rPr>
-        <w:t xml:space="preserve"> </w:t>
-      </w:r>
-      <w:proofErr w:type="spellStart"/>
-      <w:r>
-        <w:rPr>
-          <w:lang w:eastAsia="tr-TR"/>
-        </w:rPr>
-        <w:t>Nivre</w:t>
-      </w:r>
-      <w:proofErr w:type="spellEnd"/>
-      <w:r>
-        <w:rPr>
-          <w:lang w:eastAsia="tr-TR"/>
-        </w:rPr>
-        <w:t xml:space="preserve"> and Noah Smith, for </w:t>
-      </w:r>
-      <w:r>
-        <w:rPr>
-          <w:lang w:eastAsia="tr-TR"/>
-        </w:rPr>
-        <w:t xml:space="preserve">ACL-05 by </w:t>
-      </w:r>
-      <w:proofErr w:type="spellStart"/>
-      <w:r>
-        <w:rPr>
-          <w:lang w:eastAsia="tr-TR"/>
-        </w:rPr>
-        <w:t>Hwee</w:t>
-      </w:r>
-      <w:proofErr w:type="spellEnd"/>
-      <w:r>
-        <w:rPr>
-          <w:lang w:eastAsia="tr-TR"/>
-        </w:rPr>
-        <w:t xml:space="preserve"> </w:t>
-      </w:r>
-      <w:proofErr w:type="spellStart"/>
-      <w:r>
-        <w:rPr>
-          <w:lang w:eastAsia="tr-TR"/>
-        </w:rPr>
-        <w:t>Tou</w:t>
-      </w:r>
-      <w:proofErr w:type="spellEnd"/>
-      <w:r>
-        <w:rPr>
-          <w:lang w:eastAsia="tr-TR"/>
-        </w:rPr>
-        <w:t xml:space="preserve"> Ng and Kemal </w:t>
-      </w:r>
-      <w:proofErr w:type="spellStart"/>
-      <w:r>
-        <w:rPr>
-          <w:lang w:eastAsia="tr-TR"/>
-        </w:rPr>
-        <w:t>Oflazer</w:t>
-      </w:r>
-      <w:proofErr w:type="spellEnd"/>
-      <w:r>
-        <w:rPr>
-          <w:lang w:eastAsia="tr-TR"/>
-        </w:rPr>
-        <w:t xml:space="preserve">, for ACL-02 by Eugene </w:t>
-      </w:r>
-      <w:proofErr w:type="spellStart"/>
-      <w:r>
-        <w:rPr>
-          <w:lang w:eastAsia="tr-TR"/>
-        </w:rPr>
-        <w:t>Charniak</w:t>
-      </w:r>
-      <w:proofErr w:type="spellEnd"/>
-      <w:r>
-        <w:rPr>
-          <w:lang w:eastAsia="tr-TR"/>
-        </w:rPr>
-        <w:t xml:space="preserve"> and </w:t>
-      </w:r>
-      <w:proofErr w:type="spellStart"/>
-      <w:r>
-        <w:rPr>
-          <w:lang w:eastAsia="tr-TR"/>
-        </w:rPr>
-        <w:t>Dekang</w:t>
-      </w:r>
-      <w:proofErr w:type="spellEnd"/>
-      <w:r>
-        <w:rPr>
-          <w:lang w:eastAsia="tr-TR"/>
-        </w:rPr>
-        <w:t xml:space="preserve"> Lin, and earlier ACL and EACL formats. Those versions were written by several people, including John Chen, Henry S. Thompson and Donald Walker. Additional elements were taken from the formatting instructions of the </w:t>
+        <w:t xml:space="preserve">ACL-05 by Hwee Tou Ng and Kemal Oflazer, for ACL-02 by Eugene Charniak and Dekang Lin, and earlier ACL and EACL formats. Those versions were written by several people, including John Chen, Henry S. Thompson and Donald Walker. Additional elements were taken from the formatting instructions of the </w:t>
       </w:r>
       <w:r>
         <w:rPr>
@@ -15806,7 +15452,6 @@
         </w:rPr>
         <w:br/>
       </w:r>
-      <w:proofErr w:type="spellStart"/>
       <w:r>
         <w:rPr>
           <w:rFonts w:ascii="Courier New" w:hAnsi="Courier New" w:cs="Courier New"/>
@@ -15906,7 +15551,6 @@
         </w:rPr>
         <w:t>s</w:t>
       </w:r>
-      <w:proofErr w:type="spellEnd"/>
     </w:p>
   </w:footnote>
   <w:footnote w:id="4">
@@ -19213,7 +18857,7 @@
     <w:lsdException w:name="Body Text Indent 2" w:semiHidden="1" w:unhideWhenUsed="1"/>
     <w:lsdException w:name="Body Text Indent 3" w:semiHidden="1" w:unhideWhenUsed="1"/>
     <w:lsdException w:name="Block Text" w:semiHidden="1" w:unhideWhenUsed="1"/>
-    <w:lsdException w:name="Hyperlink" w:semiHidden="1" w:uiPriority="0" w:unhideWhenUsed="1"/>
+    <w:lsdException w:name="Hyperlink" w:semiHidden="1" w:uiPriority="0" w:unhideWhenUsed="1" w:qFormat="1"/>
     <w:lsdException w:name="FollowedHyperlink" w:semiHidden="1" w:unhideWhenUsed="1"/>
     <w:lsdException w:name="Strong" w:uiPriority="22" w:qFormat="1"/>
     <w:lsdException w:name="Emphasis" w:uiPriority="20" w:qFormat="1"/>
@@ -19503,7 +19147,7 @@
   <w:style w:type="paragraph" w:default="1" w:styleId="Normal">
     <w:name w:val="Normal"/>
     <w:qFormat/>
-    <w:rsid w:val="00164540"/>
+    <w:rsid w:val="00E22445"/>
     <w:pPr>
       <w:ind w:firstLine="0"/>
       <w:jc w:val="left"/>
@@ -19519,7 +19163,7 @@
     <w:basedOn w:val="Normal"/>
     <w:next w:val="Text"/>
     <w:link w:val="Heading1Char"/>
-    <w:rsid w:val="00164540"/>
+    <w:rsid w:val="00E22445"/>
     <w:pPr>
       <w:keepNext/>
       <w:numPr>
@@ -19540,7 +19184,7 @@
     <w:next w:val="Text"/>
     <w:link w:val="Heading2Char"/>
     <w:qFormat/>
-    <w:rsid w:val="00164540"/>
+    <w:rsid w:val="00E22445"/>
     <w:pPr>
       <w:keepNext/>
       <w:numPr>
@@ -19561,7 +19205,7 @@
     <w:basedOn w:val="Normal"/>
     <w:next w:val="Text"/>
     <w:qFormat/>
-    <w:rsid w:val="00164540"/>
+    <w:rsid w:val="00E22445"/>
     <w:pPr>
       <w:keepNext/>
       <w:spacing w:before="180" w:after="120"/>
@@ -19578,7 +19222,7 @@
   <w:style w:type="character" w:default="1" w:styleId="DefaultParagraphFont">
     <w:name w:val="Default Paragraph Font"/>
     <w:semiHidden/>
-    <w:rsid w:val="00164540"/>
+    <w:rsid w:val="00E22445"/>
   </w:style>
   <w:style w:type="table" w:default="1" w:styleId="TableNormal">
     <w:name w:val="Normal Table"/>
@@ -19598,13 +19242,13 @@
   <w:style w:type="numbering" w:default="1" w:styleId="NoList">
     <w:name w:val="No List"/>
     <w:semiHidden/>
-    <w:rsid w:val="00164540"/>
+    <w:rsid w:val="00E22445"/>
   </w:style>
   <w:style w:type="character" w:customStyle="1" w:styleId="Heading1Char">
     <w:name w:val="Heading 1 Char"/>
     <w:aliases w:val="Introduction Char"/>
     <w:link w:val="Heading1"/>
-    <w:rsid w:val="00164540"/>
+    <w:rsid w:val="00E22445"/>
     <w:rPr>
       <w:b/>
       <w:sz w:val="24"/>
@@ -19615,7 +19259,7 @@
   <w:style w:type="character" w:customStyle="1" w:styleId="Heading2Char">
     <w:name w:val="Heading 2 Char"/>
     <w:link w:val="Heading2"/>
-    <w:rsid w:val="00164540"/>
+    <w:rsid w:val="00E22445"/>
     <w:rPr>
       <w:b/>
       <w:lang w:eastAsia="de-DE"/>
@@ -19627,7 +19271,7 @@
     <w:next w:val="Normal"/>
     <w:link w:val="ACLFirstLineIndentChar"/>
     <w:qFormat/>
-    <w:rsid w:val="00164540"/>
+    <w:rsid w:val="00E22445"/>
     <w:pPr>
       <w:ind w:firstLine="227"/>
       <w:jc w:val="both"/>
@@ -19640,7 +19284,7 @@
   <w:style w:type="character" w:customStyle="1" w:styleId="ACLFirstLineIndentChar">
     <w:name w:val="ACL First Line Indent Char"/>
     <w:link w:val="ACLFirstLineIndent"/>
-    <w:rsid w:val="00164540"/>
+    <w:rsid w:val="00E22445"/>
     <w:rPr>
       <w:rFonts w:eastAsia="MS Mincho"/>
       <w:sz w:val="20"/>
@@ -19651,7 +19295,7 @@
   <w:style w:type="character" w:customStyle="1" w:styleId="ACLCaptionLabel">
     <w:name w:val="ACL Caption Label"/>
     <w:qFormat/>
-    <w:rsid w:val="00164540"/>
+    <w:rsid w:val="00E22445"/>
     <w:rPr>
       <w:rFonts w:ascii="Times New Roman" w:eastAsia="MS Mincho" w:hAnsi="Times New Roman"/>
       <w:b/>
@@ -19664,7 +19308,7 @@
   <w:style w:type="character" w:customStyle="1" w:styleId="ACLTextChar">
     <w:name w:val="ACL Text Char"/>
     <w:link w:val="ACLText"/>
-    <w:rsid w:val="00164540"/>
+    <w:rsid w:val="00E22445"/>
     <w:rPr>
       <w:rFonts w:eastAsia="MS Mincho"/>
       <w:szCs w:val="20"/>
@@ -19677,7 +19321,7 @@
     <w:next w:val="ACLTextIndent"/>
     <w:link w:val="ACLTextChar"/>
     <w:qFormat/>
-    <w:rsid w:val="00164540"/>
+    <w:rsid w:val="00E22445"/>
     <w:pPr>
       <w:ind w:firstLine="0"/>
     </w:pPr>
@@ -19687,7 +19331,7 @@
     <w:basedOn w:val="Normal"/>
     <w:autoRedefine/>
     <w:semiHidden/>
-    <w:rsid w:val="00164540"/>
+    <w:rsid w:val="00E22445"/>
     <w:rPr>
       <w:sz w:val="18"/>
     </w:rPr>
@@ -19695,7 +19339,7 @@
   <w:style w:type="character" w:styleId="FootnoteReference">
     <w:name w:val="footnote reference"/>
     <w:semiHidden/>
-    <w:rsid w:val="00164540"/>
+    <w:rsid w:val="00E22445"/>
     <w:rPr>
       <w:vertAlign w:val="superscript"/>
     </w:rPr>
@@ -19705,7 +19349,7 @@
     <w:basedOn w:val="Footer"/>
     <w:link w:val="ACLSubmissionPageNumberingChar"/>
     <w:qFormat/>
-    <w:rsid w:val="00164540"/>
+    <w:rsid w:val="00E22445"/>
     <w:pPr>
       <w:numPr>
         <w:numId w:val="26"/>
@@ -19715,7 +19359,7 @@
   <w:style w:type="character" w:customStyle="1" w:styleId="ACLSubmissionPageNumberingChar">
     <w:name w:val="ACL Submission Page Numbering Char"/>
     <w:link w:val="ACLSubmissionPageNumbering"/>
-    <w:rsid w:val="00164540"/>
+    <w:rsid w:val="00E22445"/>
     <w:rPr>
       <w:sz w:val="20"/>
       <w:szCs w:val="20"/>
@@ -19727,7 +19371,7 @@
     <w:basedOn w:val="BulletedList"/>
     <w:link w:val="ACLBulletedListChar"/>
     <w:qFormat/>
-    <w:rsid w:val="00164540"/>
+    <w:rsid w:val="00E22445"/>
     <w:pPr>
       <w:numPr>
         <w:numId w:val="25"/>
@@ -19745,7 +19389,7 @@
     <w:next w:val="ACLTextIndent"/>
     <w:link w:val="BulletedListChar"/>
     <w:qFormat/>
-    <w:rsid w:val="00164540"/>
+    <w:rsid w:val="00E22445"/>
     <w:pPr>
       <w:ind w:firstLine="0"/>
       <w:outlineLvl w:val="1"/>
@@ -19754,7 +19398,7 @@
   <w:style w:type="character" w:customStyle="1" w:styleId="BulletedListChar">
     <w:name w:val="Bulleted List Char"/>
     <w:link w:val="BulletedList"/>
-    <w:rsid w:val="00164540"/>
+    <w:rsid w:val="00E22445"/>
     <w:rPr>
       <w:rFonts w:eastAsia="MS Mincho"/>
       <w:szCs w:val="20"/>
@@ -19764,7 +19408,7 @@
   <w:style w:type="character" w:customStyle="1" w:styleId="ACLBulletedListChar">
     <w:name w:val="ACL Bulleted List Char"/>
     <w:link w:val="ACLBulletedList"/>
-    <w:rsid w:val="00164540"/>
+    <w:rsid w:val="00E22445"/>
     <w:rPr>
       <w:rFonts w:eastAsia="MS Mincho"/>
       <w:kern w:val="16"/>
@@ -19779,7 +19423,7 @@
     <w:uiPriority w:val="99"/>
     <w:semiHidden/>
     <w:unhideWhenUsed/>
-    <w:rsid w:val="00164540"/>
+    <w:rsid w:val="00E22445"/>
     <w:pPr>
       <w:spacing w:after="120"/>
     </w:pPr>
@@ -19794,7 +19438,7 @@
     <w:link w:val="BodyText3"/>
     <w:uiPriority w:val="99"/>
     <w:semiHidden/>
-    <w:rsid w:val="00164540"/>
+    <w:rsid w:val="00E22445"/>
     <w:rPr>
       <w:sz w:val="16"/>
       <w:szCs w:val="16"/>
@@ -19805,7 +19449,7 @@
     <w:name w:val="ACL Text + First line indent:  0.16&quot;"/>
     <w:basedOn w:val="ACLText"/>
     <w:qFormat/>
-    <w:rsid w:val="00164540"/>
+    <w:rsid w:val="00E22445"/>
     <w:pPr>
       <w:ind w:firstLine="227"/>
     </w:pPr>
@@ -19818,7 +19462,7 @@
     <w:basedOn w:val="BulletedListKernat8ptLinespacing15lines"/>
     <w:link w:val="ACLEnumeratedListChar"/>
     <w:qFormat/>
-    <w:rsid w:val="00164540"/>
+    <w:rsid w:val="00E22445"/>
     <w:pPr>
       <w:numPr>
         <w:numId w:val="26"/>
@@ -19834,7 +19478,7 @@
   <w:style w:type="character" w:customStyle="1" w:styleId="ACLEnumeratedListChar">
     <w:name w:val="ACL Enumerated List Char"/>
     <w:link w:val="ACLEnumeratedList"/>
-    <w:rsid w:val="00164540"/>
+    <w:rsid w:val="00E22445"/>
     <w:rPr>
       <w:rFonts w:eastAsia="MS Mincho"/>
       <w:kern w:val="16"/>
@@ -19846,13 +19490,14 @@
     <w:name w:val="ACL Email"/>
     <w:basedOn w:val="Normal"/>
     <w:qFormat/>
-    <w:rsid w:val="00164540"/>
+    <w:rsid w:val="00E22445"/>
     <w:pPr>
       <w:spacing w:before="60" w:after="60"/>
       <w:jc w:val="center"/>
     </w:pPr>
     <w:rPr>
       <w:rFonts w:ascii="Courier New" w:hAnsi="Courier New"/>
+      <w:color w:val="0D0D0D"/>
       <w:sz w:val="20"/>
     </w:rPr>
   </w:style>
@@ -19861,7 +19506,7 @@
     <w:basedOn w:val="Normal"/>
     <w:link w:val="ACLReferenceTextChar"/>
     <w:qFormat/>
-    <w:rsid w:val="00164540"/>
+    <w:rsid w:val="00E22445"/>
     <w:pPr>
       <w:ind w:left="230" w:hanging="230"/>
       <w:jc w:val="both"/>
@@ -19875,7 +19520,7 @@
   <w:style w:type="character" w:customStyle="1" w:styleId="ACLReferenceTextChar">
     <w:name w:val="ACL Reference Text Char"/>
     <w:link w:val="ACLReferenceText"/>
-    <w:rsid w:val="00164540"/>
+    <w:rsid w:val="00E22445"/>
     <w:rPr>
       <w:rFonts w:eastAsia="MS Mincho"/>
       <w:kern w:val="16"/>
@@ -19902,7 +19547,7 @@
     <w:name w:val="ACL Address"/>
     <w:basedOn w:val="TemplateText"/>
     <w:qFormat/>
-    <w:rsid w:val="00164540"/>
+    <w:rsid w:val="00E22445"/>
     <w:pPr>
       <w:jc w:val="center"/>
     </w:pPr>
@@ -19915,7 +19560,7 @@
     <w:name w:val="ACL Footnote Text"/>
     <w:basedOn w:val="Normal"/>
     <w:qFormat/>
-    <w:rsid w:val="00164540"/>
+    <w:rsid w:val="00E22445"/>
     <w:rPr>
       <w:sz w:val="18"/>
     </w:rPr>
@@ -19925,7 +19570,7 @@
     <w:basedOn w:val="EACLAbstractHeading"/>
     <w:next w:val="Normal"/>
     <w:qFormat/>
-    <w:rsid w:val="00164540"/>
+    <w:rsid w:val="00E22445"/>
     <w:pPr>
       <w:spacing w:line="276" w:lineRule="auto"/>
       <w:outlineLvl w:val="0"/>
@@ -19939,7 +19584,7 @@
     <w:basedOn w:val="EACLReferencesHeading"/>
     <w:link w:val="ACLAcknowledgmentsChar"/>
     <w:qFormat/>
-    <w:rsid w:val="00164540"/>
+    <w:rsid w:val="00E22445"/>
     <w:pPr>
       <w:keepNext/>
       <w:spacing w:before="180"/>
@@ -19952,7 +19597,7 @@
   <w:style w:type="character" w:customStyle="1" w:styleId="ACLAcknowledgmentsChar">
     <w:name w:val="ACL Acknowledgments Char"/>
     <w:link w:val="ACLAcknowledgments"/>
-    <w:rsid w:val="00164540"/>
+    <w:rsid w:val="00E22445"/>
     <w:rPr>
       <w:rFonts w:eastAsia="MS Mincho"/>
       <w:b/>
@@ -19967,7 +19612,7 @@
     <w:name w:val="ACL Title"/>
     <w:basedOn w:val="Normal"/>
     <w:next w:val="ACLAuthor"/>
-    <w:rsid w:val="00164540"/>
+    <w:rsid w:val="00E22445"/>
     <w:pPr>
       <w:spacing w:after="300"/>
       <w:jc w:val="center"/>
@@ -19984,7 +19629,7 @@
     <w:name w:val="ACL Author"/>
     <w:basedOn w:val="TemplateText"/>
     <w:next w:val="ACLAddress"/>
-    <w:rsid w:val="00164540"/>
+    <w:rsid w:val="00E22445"/>
     <w:pPr>
       <w:jc w:val="center"/>
     </w:pPr>
@@ -19997,7 +19642,7 @@
   <w:style w:type="table" w:styleId="TableGrid">
     <w:name w:val="Table Grid"/>
     <w:basedOn w:val="TableNormal"/>
-    <w:rsid w:val="00164540"/>
+    <w:rsid w:val="00E22445"/>
     <w:pPr>
       <w:ind w:firstLine="0"/>
       <w:jc w:val="left"/>
@@ -20025,7 +19670,7 @@
     <w:uiPriority w:val="99"/>
     <w:semiHidden/>
     <w:unhideWhenUsed/>
-    <w:rsid w:val="00164540"/>
+    <w:rsid w:val="00E22445"/>
     <w:rPr>
       <w:rFonts w:ascii="Tahoma" w:hAnsi="Tahoma" w:cs="Tahoma"/>
       <w:sz w:val="16"/>
@@ -20037,7 +19682,7 @@
     <w:link w:val="BalloonText"/>
     <w:uiPriority w:val="99"/>
     <w:semiHidden/>
-    <w:rsid w:val="00164540"/>
+    <w:rsid w:val="00E22445"/>
     <w:rPr>
       <w:rFonts w:ascii="Tahoma" w:hAnsi="Tahoma" w:cs="Tahoma"/>
       <w:sz w:val="16"/>
@@ -20049,7 +19694,7 @@
     <w:name w:val="Body Text"/>
     <w:basedOn w:val="BulletedList"/>
     <w:link w:val="BodyTextChar"/>
-    <w:rsid w:val="00164540"/>
+    <w:rsid w:val="00E22445"/>
     <w:rPr>
       <w:color w:val="000000"/>
     </w:rPr>
@@ -20057,7 +19702,7 @@
   <w:style w:type="character" w:customStyle="1" w:styleId="BodyTextChar">
     <w:name w:val="Body Text Char"/>
     <w:link w:val="BodyText"/>
-    <w:rsid w:val="00164540"/>
+    <w:rsid w:val="00E22445"/>
     <w:rPr>
       <w:rFonts w:eastAsia="MS Mincho"/>
       <w:color w:val="000000"/>
@@ -20068,7 +19713,7 @@
   <w:style w:type="character" w:customStyle="1" w:styleId="ACLFootnoteReference">
     <w:name w:val="ACL Footnote Reference"/>
     <w:qFormat/>
-    <w:rsid w:val="00164540"/>
+    <w:rsid w:val="00E22445"/>
     <w:rPr>
       <w:kern w:val="16"/>
       <w:vertAlign w:val="superscript"/>
@@ -20078,7 +19723,7 @@
     <w:name w:val="ACL EquationLine"/>
     <w:basedOn w:val="Normal"/>
     <w:qFormat/>
-    <w:rsid w:val="00164540"/>
+    <w:rsid w:val="00E22445"/>
     <w:pPr>
       <w:tabs>
         <w:tab w:val="center" w:pos="2340"/>
@@ -20096,7 +19741,7 @@
     <w:name w:val="Placeholder Text"/>
     <w:uiPriority w:val="99"/>
     <w:semiHidden/>
-    <w:rsid w:val="00164540"/>
+    <w:rsid w:val="00E22445"/>
     <w:rPr>
       <w:color w:val="808080"/>
     </w:rPr>
@@ -20107,7 +19752,7 @@
     <w:uiPriority w:val="99"/>
     <w:semiHidden/>
     <w:unhideWhenUsed/>
-    <w:rsid w:val="00164540"/>
+    <w:rsid w:val="00E22445"/>
     <w:pPr>
       <w:spacing w:before="100" w:beforeAutospacing="1" w:after="100" w:afterAutospacing="1"/>
     </w:pPr>
@@ -20122,7 +19767,7 @@
     <w:uiPriority w:val="99"/>
     <w:semiHidden/>
     <w:unhideWhenUsed/>
-    <w:rsid w:val="00164540"/>
+    <w:rsid w:val="00E22445"/>
     <w:rPr>
       <w:sz w:val="16"/>
       <w:szCs w:val="16"/>
@@ -20135,14 +19780,14 @@
     <w:uiPriority w:val="99"/>
     <w:semiHidden/>
     <w:unhideWhenUsed/>
-    <w:rsid w:val="00164540"/>
+    <w:rsid w:val="00E22445"/>
   </w:style>
   <w:style w:type="character" w:customStyle="1" w:styleId="CommentTextChar">
     <w:name w:val="Comment Text Char"/>
     <w:link w:val="CommentText"/>
     <w:uiPriority w:val="99"/>
     <w:semiHidden/>
-    <w:rsid w:val="00164540"/>
+    <w:rsid w:val="00E22445"/>
     <w:rPr>
       <w:szCs w:val="20"/>
       <w:lang w:eastAsia="de-DE"/>
@@ -20156,7 +19801,7 @@
     <w:uiPriority w:val="99"/>
     <w:semiHidden/>
     <w:unhideWhenUsed/>
-    <w:rsid w:val="00164540"/>
+    <w:rsid w:val="00E22445"/>
     <w:rPr>
       <w:b/>
       <w:bCs/>
@@ -20167,7 +19812,7 @@
     <w:link w:val="CommentSubject"/>
     <w:uiPriority w:val="99"/>
     <w:semiHidden/>
-    <w:rsid w:val="00164540"/>
+    <w:rsid w:val="00E22445"/>
     <w:rPr>
       <w:b/>
       <w:bCs/>
@@ -20180,7 +19825,7 @@
     <w:basedOn w:val="EACLReferencesHeading"/>
     <w:link w:val="ACLReferencesHeaderChar"/>
     <w:qFormat/>
-    <w:rsid w:val="00164540"/>
+    <w:rsid w:val="00E22445"/>
     <w:pPr>
       <w:keepNext/>
       <w:spacing w:before="180"/>
@@ -20193,7 +19838,7 @@
   <w:style w:type="character" w:customStyle="1" w:styleId="ACLReferencesHeaderChar">
     <w:name w:val="ACL References Header Char"/>
     <w:link w:val="ACLReferencesHeader"/>
-    <w:rsid w:val="00164540"/>
+    <w:rsid w:val="00E22445"/>
     <w:rPr>
       <w:rFonts w:eastAsia="MS Mincho"/>
       <w:b/>
@@ -20210,7 +19855,7 @@
     <w:next w:val="ACLText"/>
     <w:link w:val="ACLSubsectionChar"/>
     <w:qFormat/>
-    <w:rsid w:val="00164540"/>
+    <w:rsid w:val="00E22445"/>
     <w:pPr>
       <w:ind w:left="562" w:hanging="562"/>
     </w:pPr>
@@ -20218,7 +19863,7 @@
   <w:style w:type="character" w:customStyle="1" w:styleId="ACLSubsectionChar">
     <w:name w:val="ACL Subsection Char"/>
     <w:link w:val="ACLSubsection"/>
-    <w:rsid w:val="00164540"/>
+    <w:rsid w:val="00E22445"/>
     <w:rPr>
       <w:b/>
       <w:lang w:eastAsia="de-DE"/>
@@ -20230,7 +19875,7 @@
     <w:next w:val="ACLText"/>
     <w:link w:val="ACLSectionChar"/>
     <w:qFormat/>
-    <w:rsid w:val="00164540"/>
+    <w:rsid w:val="00E22445"/>
     <w:pPr>
       <w:ind w:left="403" w:hanging="403"/>
     </w:pPr>
@@ -20238,7 +19883,7 @@
   <w:style w:type="character" w:customStyle="1" w:styleId="ACLSectionChar">
     <w:name w:val="ACL Section Char"/>
     <w:link w:val="ACLSection"/>
-    <w:rsid w:val="00164540"/>
+    <w:rsid w:val="00E22445"/>
     <w:rPr>
       <w:b/>
       <w:sz w:val="24"/>
@@ -20250,7 +19895,7 @@
     <w:name w:val="ACL Abstract Text"/>
     <w:basedOn w:val="Normal"/>
     <w:qFormat/>
-    <w:rsid w:val="00164540"/>
+    <w:rsid w:val="00E22445"/>
     <w:pPr>
       <w:spacing w:after="240"/>
       <w:ind w:left="397" w:right="397"/>
@@ -20267,12 +19912,12 @@
     <w:basedOn w:val="ACLAcknowledgments"/>
     <w:link w:val="ACLAcknowledgmentsHeaderChar"/>
     <w:qFormat/>
-    <w:rsid w:val="00164540"/>
+    <w:rsid w:val="00E22445"/>
   </w:style>
   <w:style w:type="character" w:customStyle="1" w:styleId="ACLAcknowledgmentsHeaderChar">
     <w:name w:val="ACL Acknowledgments Header Char"/>
     <w:link w:val="ACLAcknowledgmentsHeader"/>
-    <w:rsid w:val="00164540"/>
+    <w:rsid w:val="00E22445"/>
     <w:rPr>
       <w:rFonts w:eastAsia="MS Mincho"/>
       <w:b/>
@@ -20288,7 +19933,7 @@
     <w:basedOn w:val="EACLReferencetext"/>
     <w:link w:val="ACLReferencesTextChar"/>
     <w:qFormat/>
-    <w:rsid w:val="00164540"/>
+    <w:rsid w:val="00E22445"/>
     <w:pPr>
       <w:spacing w:after="0"/>
       <w:ind w:left="230" w:hanging="230"/>
@@ -20300,7 +19945,7 @@
   <w:style w:type="character" w:customStyle="1" w:styleId="ACLReferencesTextChar">
     <w:name w:val="ACL References Text Char"/>
     <w:link w:val="ACLReferencesText"/>
-    <w:rsid w:val="00164540"/>
+    <w:rsid w:val="00E22445"/>
     <w:rPr>
       <w:rFonts w:eastAsia="MS Mincho"/>
       <w:kern w:val="16"/>
@@ -20314,7 +19959,7 @@
     <w:basedOn w:val="Normal"/>
     <w:link w:val="ACLCaptionChar"/>
     <w:qFormat/>
-    <w:rsid w:val="00164540"/>
+    <w:rsid w:val="00E22445"/>
     <w:pPr>
       <w:framePr w:hSpace="187" w:wrap="around" w:hAnchor="text" w:xAlign="center" w:y="1"/>
       <w:spacing w:before="80"/>
@@ -20330,7 +19975,7 @@
     <w:basedOn w:val="Normal"/>
     <w:link w:val="HeaderChar"/>
     <w:unhideWhenUsed/>
-    <w:rsid w:val="00164540"/>
+    <w:rsid w:val="00E22445"/>
     <w:pPr>
       <w:tabs>
         <w:tab w:val="center" w:pos="4680"/>
@@ -20346,7 +19991,7 @@
     <w:uiPriority w:val="99"/>
     <w:unhideWhenUsed/>
     <w:qFormat/>
-    <w:rsid w:val="00164540"/>
+    <w:rsid w:val="00E22445"/>
     <w:pPr>
       <w:tabs>
         <w:tab w:val="center" w:pos="4680"/>
@@ -20363,7 +20008,7 @@
     <w:aliases w:val="ACL Submission Page Number Char"/>
     <w:link w:val="Footer"/>
     <w:uiPriority w:val="99"/>
-    <w:rsid w:val="00164540"/>
+    <w:rsid w:val="00E22445"/>
     <w:rPr>
       <w:sz w:val="20"/>
       <w:szCs w:val="20"/>
@@ -20373,7 +20018,7 @@
   <w:style w:type="character" w:customStyle="1" w:styleId="ACLCaptionChar">
     <w:name w:val="ACL Caption Char"/>
     <w:link w:val="ACLCaption"/>
-    <w:rsid w:val="00164540"/>
+    <w:rsid w:val="00E22445"/>
     <w:rPr>
       <w:sz w:val="18"/>
       <w:szCs w:val="20"/>
@@ -20383,7 +20028,7 @@
   <w:style w:type="character" w:customStyle="1" w:styleId="HeaderChar">
     <w:name w:val="Header Char"/>
     <w:link w:val="Header"/>
-    <w:rsid w:val="00164540"/>
+    <w:rsid w:val="00E22445"/>
     <w:rPr>
       <w:szCs w:val="20"/>
       <w:lang w:eastAsia="de-DE"/>
@@ -20394,7 +20039,7 @@
     <w:basedOn w:val="Normal"/>
     <w:link w:val="ACLSubmissionConfidentialityHeaderChar"/>
     <w:qFormat/>
-    <w:rsid w:val="00164540"/>
+    <w:rsid w:val="00E22445"/>
     <w:pPr>
       <w:jc w:val="center"/>
     </w:pPr>
@@ -20409,7 +20054,7 @@
   <w:style w:type="character" w:customStyle="1" w:styleId="ACLSubmissionConfidentialityHeaderChar">
     <w:name w:val="ACL Submission Confidentiality Header Char"/>
     <w:link w:val="ACLSubmissionConfidentialityHeader"/>
-    <w:rsid w:val="00164540"/>
+    <w:rsid w:val="00E22445"/>
     <w:rPr>
       <w:rFonts w:ascii="Arial" w:hAnsi="Arial" w:cs="Arial"/>
       <w:b/>
@@ -20425,7 +20070,7 @@
     <w:basedOn w:val="TemplateText"/>
     <w:next w:val="Normal"/>
     <w:link w:val="EACLTextIndentChar"/>
-    <w:rsid w:val="00164540"/>
+    <w:rsid w:val="00E22445"/>
     <w:pPr>
       <w:ind w:firstLine="227"/>
       <w:jc w:val="both"/>
@@ -20438,12 +20083,12 @@
     <w:name w:val="Template Text"/>
     <w:basedOn w:val="Normal"/>
     <w:link w:val="TemplateTextChar"/>
-    <w:rsid w:val="00164540"/>
+    <w:rsid w:val="00E22445"/>
   </w:style>
   <w:style w:type="paragraph" w:customStyle="1" w:styleId="EACLAddress">
     <w:name w:val="EACL Address"/>
     <w:basedOn w:val="TemplateText"/>
-    <w:rsid w:val="00164540"/>
+    <w:rsid w:val="00E22445"/>
     <w:pPr>
       <w:jc w:val="center"/>
     </w:pPr>
@@ -20454,17 +20099,18 @@
   </w:style>
   <w:style w:type="character" w:styleId="Hyperlink">
     <w:name w:val="Hyperlink"/>
-    <w:rsid w:val="00164540"/>
+    <w:qFormat/>
+    <w:rsid w:val="00E22445"/>
     <w:rPr>
-      <w:color w:val="0000FF"/>
-      <w:u w:val="single"/>
+      <w:color w:val="0D0D0D"/>
+      <w:u w:val="none"/>
     </w:rPr>
   </w:style>
   <w:style w:type="paragraph" w:customStyle="1" w:styleId="EACLAbstractHeading">
     <w:name w:val="EACL Abstract Heading"/>
     <w:basedOn w:val="Normal"/>
     <w:next w:val="EACLAbstract"/>
-    <w:rsid w:val="00164540"/>
+    <w:rsid w:val="00E22445"/>
     <w:pPr>
       <w:spacing w:before="240" w:after="240"/>
       <w:jc w:val="center"/>
@@ -20479,7 +20125,7 @@
   <w:style w:type="paragraph" w:customStyle="1" w:styleId="EACLAbstract">
     <w:name w:val="EACL Abstract"/>
     <w:basedOn w:val="TemplateText"/>
-    <w:rsid w:val="00164540"/>
+    <w:rsid w:val="00E22445"/>
     <w:pPr>
       <w:spacing w:after="240"/>
       <w:ind w:left="340" w:right="340"/>
@@ -20494,7 +20140,7 @@
     <w:basedOn w:val="TemplateText"/>
     <w:next w:val="TextIndent"/>
     <w:link w:val="TextChar"/>
-    <w:rsid w:val="00164540"/>
+    <w:rsid w:val="00E22445"/>
     <w:pPr>
       <w:jc w:val="both"/>
     </w:pPr>
@@ -20506,7 +20152,7 @@
     <w:name w:val="EACL Title"/>
     <w:basedOn w:val="Normal"/>
     <w:next w:val="EACLAuthor"/>
-    <w:rsid w:val="00164540"/>
+    <w:rsid w:val="00E22445"/>
     <w:pPr>
       <w:spacing w:after="300"/>
       <w:jc w:val="center"/>
@@ -20523,7 +20169,7 @@
     <w:name w:val="EACL Author"/>
     <w:basedOn w:val="TemplateText"/>
     <w:next w:val="EACLAddress"/>
-    <w:rsid w:val="00164540"/>
+    <w:rsid w:val="00E22445"/>
     <w:pPr>
       <w:jc w:val="center"/>
     </w:pPr>
@@ -20536,7 +20182,7 @@
   <w:style w:type="paragraph" w:customStyle="1" w:styleId="EACLEmail">
     <w:name w:val="EACL Email"/>
     <w:basedOn w:val="TemplateText"/>
-    <w:rsid w:val="00164540"/>
+    <w:rsid w:val="00E22445"/>
     <w:pPr>
       <w:spacing w:before="60" w:after="60"/>
       <w:jc w:val="center"/>
@@ -20550,7 +20196,7 @@
     <w:name w:val="EACL Reference text"/>
     <w:basedOn w:val="ACLTextIndent"/>
     <w:link w:val="EACLReferencetextChar"/>
-    <w:rsid w:val="00164540"/>
+    <w:rsid w:val="00E22445"/>
     <w:pPr>
       <w:spacing w:after="120"/>
       <w:ind w:left="227" w:hanging="227"/>
@@ -20562,7 +20208,7 @@
   <w:style w:type="paragraph" w:customStyle="1" w:styleId="TemplateExample">
     <w:name w:val="Template Example"/>
     <w:basedOn w:val="Normal"/>
-    <w:rsid w:val="00164540"/>
+    <w:rsid w:val="00E22445"/>
     <w:rPr>
       <w:rFonts w:ascii="Courier New" w:hAnsi="Courier New"/>
     </w:rPr>
@@ -20570,7 +20216,7 @@
   <w:style w:type="paragraph" w:customStyle="1" w:styleId="EACLExample">
     <w:name w:val="EACL Example"/>
     <w:basedOn w:val="TemplateExample"/>
-    <w:rsid w:val="00164540"/>
+    <w:rsid w:val="00E22445"/>
     <w:pPr>
       <w:ind w:left="288" w:right="288"/>
     </w:pPr>
@@ -20579,7 +20225,7 @@
     <w:name w:val="EACL Example 1st Line"/>
     <w:basedOn w:val="EACLExample"/>
     <w:next w:val="EACLExample"/>
-    <w:rsid w:val="00164540"/>
+    <w:rsid w:val="00E22445"/>
     <w:pPr>
       <w:spacing w:before="220"/>
       <w:ind w:left="289" w:right="289"/>
@@ -20589,7 +20235,7 @@
     <w:name w:val="EACL Example Last Line"/>
     <w:basedOn w:val="EACLExample1stLine"/>
     <w:next w:val="Normal"/>
-    <w:rsid w:val="00164540"/>
+    <w:rsid w:val="00E22445"/>
     <w:pPr>
       <w:spacing w:before="0" w:after="220"/>
     </w:pPr>
@@ -20597,7 +20243,7 @@
   <w:style w:type="paragraph" w:customStyle="1" w:styleId="TemplateList">
     <w:name w:val="Template List"/>
     <w:basedOn w:val="Normal"/>
-    <w:rsid w:val="00164540"/>
+    <w:rsid w:val="00E22445"/>
     <w:pPr>
       <w:spacing w:line="360" w:lineRule="auto"/>
       <w:ind w:left="284"/>
@@ -20611,7 +20257,7 @@
   <w:style w:type="paragraph" w:customStyle="1" w:styleId="EACLListIndent">
     <w:name w:val="EACL List Indent"/>
     <w:basedOn w:val="TemplateList"/>
-    <w:rsid w:val="00164540"/>
+    <w:rsid w:val="00E22445"/>
     <w:pPr>
       <w:spacing w:after="120" w:line="240" w:lineRule="auto"/>
       <w:ind w:left="288"/>
@@ -20620,7 +20266,7 @@
   <w:style w:type="paragraph" w:customStyle="1" w:styleId="EACLListBulleted">
     <w:name w:val="EACL List Bulleted"/>
     <w:basedOn w:val="EACLListIndent"/>
-    <w:rsid w:val="00164540"/>
+    <w:rsid w:val="00E22445"/>
     <w:pPr>
       <w:spacing w:after="160"/>
       <w:ind w:left="578" w:hanging="289"/>
@@ -20630,7 +20276,7 @@
     <w:name w:val="EACL List Bulleted 1st Line"/>
     <w:basedOn w:val="EACLListBulleted"/>
     <w:next w:val="EACLListBulleted"/>
-    <w:rsid w:val="00164540"/>
+    <w:rsid w:val="00E22445"/>
     <w:pPr>
       <w:spacing w:before="160"/>
     </w:pPr>
@@ -20639,7 +20285,7 @@
     <w:name w:val="EACL List Indent 1st Line"/>
     <w:basedOn w:val="EACLListIndent"/>
     <w:next w:val="EACLListIndent"/>
-    <w:rsid w:val="00164540"/>
+    <w:rsid w:val="00E22445"/>
     <w:pPr>
       <w:spacing w:before="120"/>
     </w:pPr>
@@ -20647,7 +20293,7 @@
   <w:style w:type="paragraph" w:customStyle="1" w:styleId="Address">
     <w:name w:val="Address"/>
     <w:basedOn w:val="TemplateText"/>
-    <w:rsid w:val="00164540"/>
+    <w:rsid w:val="00E22445"/>
     <w:pPr>
       <w:jc w:val="center"/>
     </w:pPr>
@@ -20659,13 +20305,13 @@
   <w:style w:type="paragraph" w:customStyle="1" w:styleId="EACLCaptionText">
     <w:name w:val="EACL Caption Text"/>
     <w:basedOn w:val="Normal"/>
-    <w:rsid w:val="00164540"/>
+    <w:rsid w:val="00E22445"/>
   </w:style>
   <w:style w:type="paragraph" w:styleId="PlainText">
     <w:name w:val="Plain Text"/>
     <w:basedOn w:val="Normal"/>
     <w:link w:val="PlainTextChar"/>
-    <w:rsid w:val="00164540"/>
+    <w:rsid w:val="00E22445"/>
     <w:rPr>
       <w:rFonts w:ascii="Courier New" w:hAnsi="Courier New" w:cs="Courier New"/>
       <w:lang w:val="fr-FR" w:eastAsia="fr-FR"/>
@@ -20685,7 +20331,7 @@
   <w:style w:type="paragraph" w:customStyle="1" w:styleId="EACLbookjournaltitle">
     <w:name w:val="EACL book/journal title"/>
     <w:basedOn w:val="EACLReferencetext"/>
-    <w:rsid w:val="00164540"/>
+    <w:rsid w:val="00E22445"/>
     <w:rPr>
       <w:i/>
     </w:rPr>
@@ -20694,7 +20340,7 @@
     <w:name w:val="EACL Section"/>
     <w:basedOn w:val="Normal"/>
     <w:next w:val="Normal"/>
-    <w:rsid w:val="00164540"/>
+    <w:rsid w:val="00E22445"/>
     <w:pPr>
       <w:numPr>
         <w:numId w:val="9"/>
@@ -20715,7 +20361,7 @@
     <w:basedOn w:val="EACLTextIndent"/>
     <w:next w:val="EACLTextIndent"/>
     <w:link w:val="EACLTextChar"/>
-    <w:rsid w:val="00164540"/>
+    <w:rsid w:val="00E22445"/>
     <w:pPr>
       <w:ind w:firstLine="0"/>
     </w:pPr>
@@ -20724,7 +20370,7 @@
     <w:name w:val="EACL References Heading"/>
     <w:basedOn w:val="Normal"/>
     <w:link w:val="EACLReferencesHeadingChar"/>
-    <w:rsid w:val="00164540"/>
+    <w:rsid w:val="00E22445"/>
     <w:pPr>
       <w:spacing w:before="240" w:after="120"/>
       <w:jc w:val="both"/>
@@ -20740,7 +20386,7 @@
   <w:style w:type="paragraph" w:customStyle="1" w:styleId="EACLSubsubsection">
     <w:name w:val="EACL Subsubsection"/>
     <w:basedOn w:val="EACLSection"/>
-    <w:rsid w:val="00164540"/>
+    <w:rsid w:val="00E22445"/>
     <w:pPr>
       <w:numPr>
         <w:numId w:val="0"/>
@@ -20755,7 +20401,7 @@
   <w:style w:type="paragraph" w:customStyle="1" w:styleId="EACLAppendixheading">
     <w:name w:val="EACL Appendix heading"/>
     <w:basedOn w:val="EACLSection"/>
-    <w:rsid w:val="00164540"/>
+    <w:rsid w:val="00E22445"/>
     <w:pPr>
       <w:numPr>
         <w:numId w:val="8"/>
@@ -20765,7 +20411,7 @@
   <w:style w:type="paragraph" w:customStyle="1" w:styleId="EACLAcknowledgementheading">
     <w:name w:val="EACL Acknowledgement heading"/>
     <w:basedOn w:val="EACLAppendixheading"/>
-    <w:rsid w:val="00164540"/>
+    <w:rsid w:val="00E22445"/>
     <w:pPr>
       <w:numPr>
         <w:numId w:val="0"/>
@@ -20775,7 +20421,7 @@
   <w:style w:type="paragraph" w:customStyle="1" w:styleId="EACLfootnotetext">
     <w:name w:val="EACL footnote text"/>
     <w:basedOn w:val="Normal"/>
-    <w:rsid w:val="00164540"/>
+    <w:rsid w:val="00E22445"/>
     <w:rPr>
       <w:sz w:val="18"/>
     </w:rPr>
@@ -20784,7 +20430,7 @@
     <w:name w:val="Heading"/>
     <w:basedOn w:val="Normal"/>
     <w:next w:val="Text"/>
-    <w:rsid w:val="00164540"/>
+    <w:rsid w:val="00E22445"/>
     <w:pPr>
       <w:spacing w:before="240"/>
       <w:jc w:val="both"/>
@@ -20801,7 +20447,7 @@
     <w:name w:val="Abstract Heading"/>
     <w:basedOn w:val="Heading"/>
     <w:next w:val="Abstract"/>
-    <w:rsid w:val="00164540"/>
+    <w:rsid w:val="00E22445"/>
     <w:pPr>
       <w:spacing w:after="240"/>
       <w:jc w:val="center"/>
@@ -20814,7 +20460,7 @@
   <w:style w:type="paragraph" w:customStyle="1" w:styleId="Abstract">
     <w:name w:val="Abstract"/>
     <w:basedOn w:val="TemplateText"/>
-    <w:rsid w:val="00164540"/>
+    <w:rsid w:val="00E22445"/>
     <w:pPr>
       <w:numPr>
         <w:numId w:val="3"/>
@@ -20831,7 +20477,7 @@
   <w:style w:type="paragraph" w:customStyle="1" w:styleId="References">
     <w:name w:val="References"/>
     <w:basedOn w:val="TemplateText"/>
-    <w:rsid w:val="00164540"/>
+    <w:rsid w:val="00E22445"/>
     <w:pPr>
       <w:spacing w:before="120"/>
       <w:ind w:left="230" w:hanging="230"/>
@@ -20846,7 +20492,7 @@
     <w:name w:val="Author"/>
     <w:basedOn w:val="TemplateText"/>
     <w:next w:val="Address"/>
-    <w:rsid w:val="00164540"/>
+    <w:rsid w:val="00E22445"/>
     <w:pPr>
       <w:jc w:val="center"/>
     </w:pPr>
@@ -20859,7 +20505,7 @@
   <w:style w:type="paragraph" w:customStyle="1" w:styleId="Email">
     <w:name w:val="Email"/>
     <w:basedOn w:val="TemplateText"/>
-    <w:rsid w:val="00164540"/>
+    <w:rsid w:val="00E22445"/>
     <w:pPr>
       <w:spacing w:before="60" w:after="60"/>
       <w:jc w:val="center"/>
@@ -20872,7 +20518,7 @@
   <w:style w:type="paragraph" w:customStyle="1" w:styleId="TextIndent">
     <w:name w:val="Text Indent"/>
     <w:basedOn w:val="Text"/>
-    <w:rsid w:val="00164540"/>
+    <w:rsid w:val="00E22445"/>
     <w:pPr>
       <w:ind w:firstLine="288"/>
     </w:pPr>
@@ -20880,7 +20526,7 @@
   <w:style w:type="paragraph" w:customStyle="1" w:styleId="Example">
     <w:name w:val="Example"/>
     <w:basedOn w:val="TemplateExample"/>
-    <w:rsid w:val="00164540"/>
+    <w:rsid w:val="00E22445"/>
     <w:pPr>
       <w:ind w:left="288" w:right="288"/>
     </w:pPr>
@@ -20889,7 +20535,7 @@
     <w:name w:val="Example 1st Line"/>
     <w:basedOn w:val="Example"/>
     <w:next w:val="Example"/>
-    <w:rsid w:val="00164540"/>
+    <w:rsid w:val="00E22445"/>
     <w:pPr>
       <w:spacing w:before="120"/>
     </w:pPr>
@@ -20898,7 +20544,7 @@
     <w:name w:val="Example Last Line"/>
     <w:basedOn w:val="Example1stLine"/>
     <w:next w:val="TextIndent"/>
-    <w:rsid w:val="00164540"/>
+    <w:rsid w:val="00E22445"/>
     <w:pPr>
       <w:spacing w:before="0" w:after="120"/>
     </w:pPr>
@@ -20906,7 +20552,7 @@
   <w:style w:type="paragraph" w:customStyle="1" w:styleId="ListIndent">
     <w:name w:val="List Indent"/>
     <w:basedOn w:val="TemplateList"/>
-    <w:rsid w:val="00164540"/>
+    <w:rsid w:val="00E22445"/>
     <w:pPr>
       <w:spacing w:after="120" w:line="240" w:lineRule="auto"/>
       <w:ind w:left="288"/>
@@ -20915,7 +20561,7 @@
   <w:style w:type="paragraph" w:customStyle="1" w:styleId="ListBulleted">
     <w:name w:val="List Bulleted"/>
     <w:basedOn w:val="ListIndent"/>
-    <w:rsid w:val="00164540"/>
+    <w:rsid w:val="00E22445"/>
     <w:pPr>
       <w:ind w:left="576" w:hanging="288"/>
     </w:pPr>
@@ -20924,7 +20570,7 @@
     <w:name w:val="List Bulleted 1st Line"/>
     <w:basedOn w:val="ListBulleted"/>
     <w:next w:val="ListBulleted"/>
-    <w:rsid w:val="00164540"/>
+    <w:rsid w:val="00E22445"/>
     <w:pPr>
       <w:spacing w:before="120"/>
     </w:pPr>
@@ -20933,7 +20579,7 @@
     <w:name w:val="List Indent 1st Line"/>
     <w:basedOn w:val="ListIndent"/>
     <w:next w:val="ListIndent"/>
-    <w:rsid w:val="00164540"/>
+    <w:rsid w:val="00E22445"/>
     <w:pPr>
       <w:spacing w:before="120"/>
     </w:pPr>
@@ -20943,7 +20589,7 @@
     <w:basedOn w:val="Normal"/>
     <w:next w:val="Normal"/>
     <w:qFormat/>
-    <w:rsid w:val="00164540"/>
+    <w:rsid w:val="00E22445"/>
     <w:pPr>
       <w:jc w:val="center"/>
     </w:pPr>
@@ -20955,7 +20601,7 @@
   <w:style w:type="paragraph" w:customStyle="1" w:styleId="CaptionText">
     <w:name w:val="Caption Text"/>
     <w:basedOn w:val="Normal"/>
-    <w:rsid w:val="00164540"/>
+    <w:rsid w:val="00E22445"/>
     <w:pPr>
       <w:framePr w:hSpace="187" w:wrap="around" w:hAnchor="text" w:xAlign="center" w:y="1"/>
       <w:suppressOverlap/>
@@ -20968,7 +20614,7 @@
   <w:style w:type="character" w:customStyle="1" w:styleId="TemplateTextChar">
     <w:name w:val="Template Text Char"/>
     <w:link w:val="TemplateText"/>
-    <w:rsid w:val="00164540"/>
+    <w:rsid w:val="00E22445"/>
     <w:rPr>
       <w:szCs w:val="20"/>
       <w:lang w:eastAsia="de-DE"/>
@@ -20977,7 +20623,7 @@
   <w:style w:type="character" w:customStyle="1" w:styleId="EACLTextIndentChar">
     <w:name w:val="EACL Text Indent Char"/>
     <w:link w:val="EACLTextIndent"/>
-    <w:rsid w:val="00164540"/>
+    <w:rsid w:val="00E22445"/>
     <w:rPr>
       <w:rFonts w:eastAsia="MS Mincho"/>
       <w:szCs w:val="20"/>
@@ -20988,7 +20634,7 @@
     <w:name w:val="EACL Text Char"/>
     <w:basedOn w:val="EACLTextIndentChar"/>
     <w:link w:val="EACLText"/>
-    <w:rsid w:val="00164540"/>
+    <w:rsid w:val="00E22445"/>
     <w:rPr>
       <w:rFonts w:eastAsia="MS Mincho"/>
       <w:szCs w:val="20"/>
@@ -20997,13 +20643,13 @@
   </w:style>
   <w:style w:type="character" w:styleId="PageNumber">
     <w:name w:val="page number"/>
-    <w:rsid w:val="00164540"/>
+    <w:rsid w:val="00E22445"/>
   </w:style>
   <w:style w:type="paragraph" w:customStyle="1" w:styleId="FirstLine">
     <w:name w:val="First Line"/>
     <w:basedOn w:val="Text"/>
     <w:qFormat/>
-    <w:rsid w:val="00164540"/>
+    <w:rsid w:val="00E22445"/>
     <w:pPr>
       <w:ind w:firstLine="230"/>
     </w:pPr>
@@ -21012,7 +20658,7 @@
     <w:name w:val="Abstract Text"/>
     <w:basedOn w:val="Abstract"/>
     <w:qFormat/>
-    <w:rsid w:val="00164540"/>
+    <w:rsid w:val="00E22445"/>
     <w:rPr>
       <w:kern w:val="16"/>
     </w:rPr>
@@ -21023,7 +20669,7 @@
     <w:next w:val="Normal"/>
     <w:link w:val="ACLTextIndentChar"/>
     <w:qFormat/>
-    <w:rsid w:val="00164540"/>
+    <w:rsid w:val="00E22445"/>
     <w:pPr>
       <w:ind w:firstLine="227"/>
       <w:jc w:val="both"/>
@@ -21035,7 +20681,7 @@
   <w:style w:type="character" w:customStyle="1" w:styleId="ACLTextIndentChar">
     <w:name w:val="ACL Text Indent Char"/>
     <w:link w:val="ACLTextIndent"/>
-    <w:rsid w:val="00164540"/>
+    <w:rsid w:val="00E22445"/>
     <w:rPr>
       <w:rFonts w:eastAsia="MS Mincho"/>
       <w:szCs w:val="20"/>
@@ -21046,7 +20692,7 @@
     <w:name w:val="ACL Indent"/>
     <w:basedOn w:val="ACLText"/>
     <w:qFormat/>
-    <w:rsid w:val="00164540"/>
+    <w:rsid w:val="00E22445"/>
     <w:pPr>
       <w:ind w:firstLine="230"/>
     </w:pPr>
@@ -21055,7 +20701,7 @@
     <w:name w:val="Style ACL References Text + Italic"/>
     <w:basedOn w:val="ACLReferencesText"/>
     <w:qFormat/>
-    <w:rsid w:val="00164540"/>
+    <w:rsid w:val="00E22445"/>
     <w:rPr>
       <w:i/>
       <w:iCs/>
@@ -21064,7 +20710,7 @@
   <w:style w:type="paragraph" w:customStyle="1" w:styleId="StyleEACLSection11ptKernat8pt">
     <w:name w:val="Style EACL Section + 11 pt Kern at 8 pt"/>
     <w:basedOn w:val="EACLSection"/>
-    <w:rsid w:val="00164540"/>
+    <w:rsid w:val="00E22445"/>
     <w:pPr>
       <w:keepNext/>
       <w:keepLines/>
@@ -21081,7 +20727,7 @@
   <w:style w:type="paragraph" w:customStyle="1" w:styleId="StyleEACLSection11ptKernat8pt1">
     <w:name w:val="Style EACL Section + 11 pt Kern at 8 pt1"/>
     <w:basedOn w:val="EACLSection"/>
-    <w:rsid w:val="00164540"/>
+    <w:rsid w:val="00E22445"/>
     <w:pPr>
       <w:keepNext/>
       <w:tabs>
@@ -21097,7 +20743,7 @@
   <w:style w:type="paragraph" w:customStyle="1" w:styleId="ProcStep">
     <w:name w:val="ProcStep"/>
     <w:basedOn w:val="Normal"/>
-    <w:rsid w:val="00164540"/>
+    <w:rsid w:val="00E22445"/>
     <w:pPr>
       <w:numPr>
         <w:numId w:val="18"/>
@@ -21113,7 +20759,7 @@
     <w:name w:val="ProcSubTitle"/>
     <w:basedOn w:val="Normal"/>
     <w:next w:val="ProcStep"/>
-    <w:rsid w:val="00164540"/>
+    <w:rsid w:val="00E22445"/>
     <w:pPr>
       <w:spacing w:after="160"/>
     </w:pPr>
@@ -21127,7 +20773,7 @@
     <w:name w:val="ProcText"/>
     <w:basedOn w:val="Normal"/>
     <w:next w:val="ProcStep"/>
-    <w:rsid w:val="00164540"/>
+    <w:rsid w:val="00E22445"/>
     <w:pPr>
       <w:spacing w:after="160"/>
       <w:ind w:firstLine="432"/>
@@ -21141,7 +20787,7 @@
     <w:name w:val="EquationLine"/>
     <w:basedOn w:val="Caption"/>
     <w:qFormat/>
-    <w:rsid w:val="00164540"/>
+    <w:rsid w:val="00E22445"/>
     <w:pPr>
       <w:tabs>
         <w:tab w:val="center" w:pos="2340"/>
@@ -21155,7 +20801,7 @@
     <w:basedOn w:val="Normal"/>
     <w:link w:val="Normal-FirstParagraphChar"/>
     <w:qFormat/>
-    <w:rsid w:val="00164540"/>
+    <w:rsid w:val="00E22445"/>
     <w:rPr>
       <w:color w:val="000000"/>
     </w:rPr>
@@ -21163,7 +20809,7 @@
   <w:style w:type="character" w:customStyle="1" w:styleId="Normal-FirstParagraphChar">
     <w:name w:val="Normal - First Paragraph Char"/>
     <w:link w:val="Normal-FirstParagraph"/>
-    <w:rsid w:val="00164540"/>
+    <w:rsid w:val="00E22445"/>
     <w:rPr>
       <w:color w:val="000000"/>
       <w:szCs w:val="20"/>
@@ -21175,7 +20821,7 @@
     <w:basedOn w:val="Heading1"/>
     <w:link w:val="SectionChar"/>
     <w:qFormat/>
-    <w:rsid w:val="00164540"/>
+    <w:rsid w:val="00E22445"/>
     <w:pPr>
       <w:ind w:left="403" w:hanging="403"/>
     </w:pPr>
@@ -21183,7 +20829,7 @@
   <w:style w:type="character" w:customStyle="1" w:styleId="SectionChar">
     <w:name w:val="Section Char"/>
     <w:link w:val="Section"/>
-    <w:rsid w:val="00164540"/>
+    <w:rsid w:val="00E22445"/>
     <w:rPr>
       <w:b/>
       <w:sz w:val="24"/>
@@ -21195,7 +20841,7 @@
     <w:name w:val="Strong"/>
     <w:uiPriority w:val="22"/>
     <w:qFormat/>
-    <w:rsid w:val="00164540"/>
+    <w:rsid w:val="00E22445"/>
     <w:rPr>
       <w:b/>
       <w:bCs/>
@@ -21205,7 +20851,7 @@
     <w:name w:val="Emphasis"/>
     <w:uiPriority w:val="20"/>
     <w:qFormat/>
-    <w:rsid w:val="00164540"/>
+    <w:rsid w:val="00E22445"/>
     <w:rPr>
       <w:i/>
       <w:iCs/>
@@ -21216,7 +20862,7 @@
     <w:basedOn w:val="Normal"/>
     <w:uiPriority w:val="34"/>
     <w:qFormat/>
-    <w:rsid w:val="00164540"/>
+    <w:rsid w:val="00E22445"/>
     <w:pPr>
       <w:ind w:left="720"/>
       <w:contextualSpacing/>
@@ -21225,7 +20871,7 @@
   <w:style w:type="character" w:customStyle="1" w:styleId="TextChar">
     <w:name w:val="Text Char"/>
     <w:link w:val="Text"/>
-    <w:rsid w:val="00164540"/>
+    <w:rsid w:val="00E22445"/>
     <w:rPr>
       <w:rFonts w:eastAsia="MS Mincho"/>
       <w:szCs w:val="20"/>
@@ -21235,7 +20881,7 @@
   <w:style w:type="character" w:customStyle="1" w:styleId="EACLReferencetextChar">
     <w:name w:val="EACL Reference text Char"/>
     <w:link w:val="EACLReferencetext"/>
-    <w:rsid w:val="00164540"/>
+    <w:rsid w:val="00E22445"/>
     <w:rPr>
       <w:rFonts w:eastAsia="MS Mincho"/>
       <w:sz w:val="20"/>
@@ -21246,7 +20892,7 @@
   <w:style w:type="character" w:customStyle="1" w:styleId="EACLReferencesHeadingChar">
     <w:name w:val="EACL References Heading Char"/>
     <w:link w:val="EACLReferencesHeading"/>
-    <w:rsid w:val="00164540"/>
+    <w:rsid w:val="00E22445"/>
     <w:rPr>
       <w:rFonts w:eastAsia="MS Mincho"/>
       <w:b/>
@@ -21260,7 +20906,7 @@
     <w:name w:val="Style ACL Text + First line indent:  0.16&quot;"/>
     <w:basedOn w:val="ACLText"/>
     <w:qFormat/>
-    <w:rsid w:val="00164540"/>
+    <w:rsid w:val="00E22445"/>
     <w:pPr>
       <w:ind w:firstLine="227"/>
     </w:pPr>
@@ -21272,7 +20918,7 @@
     <w:name w:val="Style Centered"/>
     <w:basedOn w:val="Normal"/>
     <w:qFormat/>
-    <w:rsid w:val="00164540"/>
+    <w:rsid w:val="00E22445"/>
     <w:pPr>
       <w:jc w:val="center"/>
     </w:pPr>
@@ -21281,18 +20927,9 @@
     <w:name w:val="ACL book/journal title"/>
     <w:basedOn w:val="ACLReferencesText"/>
     <w:qFormat/>
-    <w:rsid w:val="00164540"/>
+    <w:rsid w:val="00E22445"/>
     <w:rPr>
       <w:i/>
-    </w:rPr>
-  </w:style>
-  <w:style w:type="paragraph" w:customStyle="1" w:styleId="ACLfootnotetext0">
-    <w:name w:val="ACL footnote text"/>
-    <w:basedOn w:val="Normal"/>
-    <w:qFormat/>
-    <w:rsid w:val="00164540"/>
-    <w:rPr>
-      <w:sz w:val="18"/>
     </w:rPr>
   </w:style>
   <w:style w:type="paragraph" w:customStyle="1" w:styleId="ACLReferencetext0">
@@ -21300,7 +20937,7 @@
     <w:basedOn w:val="Normal"/>
     <w:link w:val="ACLReferencetextChar0"/>
     <w:qFormat/>
-    <w:rsid w:val="00164540"/>
+    <w:rsid w:val="00E22445"/>
     <w:pPr>
       <w:ind w:left="230" w:hanging="230"/>
       <w:jc w:val="both"/>
@@ -21314,7 +20951,7 @@
   <w:style w:type="character" w:customStyle="1" w:styleId="ACLReferencetextChar0">
     <w:name w:val="ACL Reference text Char"/>
     <w:link w:val="ACLReferencetext0"/>
-    <w:rsid w:val="00164540"/>
+    <w:rsid w:val="00E22445"/>
     <w:rPr>
       <w:rFonts w:eastAsia="MS Mincho"/>
       <w:kern w:val="16"/>
@@ -21327,7 +20964,7 @@
     <w:name w:val="Bulleted List + Kern at 8 pt Line spacing:  1.5 lines"/>
     <w:basedOn w:val="BulletedList"/>
     <w:qFormat/>
-    <w:rsid w:val="00164540"/>
+    <w:rsid w:val="00E22445"/>
     <w:pPr>
       <w:spacing w:after="120"/>
       <w:outlineLvl w:val="9"/>
@@ -21340,7 +20977,7 @@
   <w:style w:type="character" w:customStyle="1" w:styleId="ACLFootnoteReferenceKernat8pt">
     <w:name w:val="ACL Footnote Reference + Kern at 8 pt"/>
     <w:qFormat/>
-    <w:rsid w:val="00164540"/>
+    <w:rsid w:val="00E22445"/>
     <w:rPr>
       <w:kern w:val="16"/>
       <w:vertAlign w:val="superscript"/>
@@ -21615,7 +21252,7 @@
 </file>
 
 <file path=customXml/itemProps1.xml><?xml version="1.0" encoding="utf-8"?>
-<ds:datastoreItem xmlns:ds="http://schemas.openxmlformats.org/officeDocument/2006/customXml" ds:itemID="{D70C31FC-FEC8-4C68-9268-0D7A26F32375}">
+<ds:datastoreItem xmlns:ds="http://schemas.openxmlformats.org/officeDocument/2006/customXml" ds:itemID="{95527F8F-0F96-4CEF-B6CD-681A44A5F778}">
   <ds:schemaRefs>
     <ds:schemaRef ds:uri="http://schemas.openxmlformats.org/officeDocument/2006/bibliography"/>
   </ds:schemaRefs>

</xml_diff>

<commit_message>
Updating jumping Ruler on first page
</commit_message>
<xml_diff>
--- a/assets/files/naaclhlt2016/naaclhlt2016_submitting.docx
+++ b/assets/files/naaclhlt2016/naaclhlt2016_submitting.docx
@@ -282,12 +282,110 @@
         <w:pStyle w:val="ACLAbstractText"/>
       </w:pPr>
       <w:r>
-        <w:t>This document contains instructions for preparing NAACL HLT 2016 s</w:t>
+        <w:t>This document contains instructions for preparing NAACL HLT 2016 submissions and camera-ready manuscripts. The document itself conforms to its own specifications, and is therefore an example of what your manuscript should look like. Papers are required to conform to all the directions reported in this document.  In this Word template, the required formatting is preformatted for author use and further instructions are provided for how to use Word formatting.</w:t>
+      </w:r>
+      <w:r>
+        <w:t xml:space="preserve">  </w:t>
       </w:r>
       <w:bookmarkStart w:id="0" w:name="_GoBack"/>
       <w:bookmarkEnd w:id="0"/>
-      <w:r>
-        <w:t>ubmissions and camera-ready manuscripts. The document itself conforms to its own specifications, and is therefore an example of what your manuscript should look like. Papers are required to conform to all the directions reported in this document.  In this Word template, the required formatting is preformatted for author use and further instructions are provided for how to use Word formatting.</w:t>
+    </w:p>
+    <w:p>
+      <w:pPr>
+        <w:pStyle w:val="ACLSection"/>
+      </w:pPr>
+      <w:r>
+        <w:t>Introduction</w:t>
+      </w:r>
+    </w:p>
+    <w:p>
+      <w:pPr>
+        <w:pStyle w:val="ACLText"/>
+      </w:pPr>
+      <w:r>
+        <w:t>The following instructions are directed to authors of papers submitted to and accepted for publication in the NAACL HLT 2016 proceedings. All authors are required to adhere to these specifications. Authors are required to provide a Portable Document Format (PDF) version of their papers. The proceedings will be printed on US-Letter paper. Authors from countries in which access to word-processing systems is limited should contact the publication chairs as soon as possible.  Grayscale readability of all figures and graphics will be encouraged for all accepted papers (Section 2.9).</w:t>
+      </w:r>
+    </w:p>
+    <w:p>
+      <w:pPr>
+        <w:pStyle w:val="ACLTextFirstlineindent016"/>
+        <w:rPr>
+          <w:szCs w:val="22"/>
+        </w:rPr>
+      </w:pPr>
+      <w:r>
+        <w:t xml:space="preserve">Submitted and camera-ready formatting is similar, however, the </w:t>
+      </w:r>
+      <w:r>
+        <w:rPr>
+          <w:szCs w:val="22"/>
+        </w:rPr>
+        <w:t>submitted paper should have:</w:t>
+      </w:r>
+    </w:p>
+    <w:p>
+      <w:pPr>
+        <w:rPr>
+          <w:szCs w:val="22"/>
+          <w:lang w:eastAsia="tr-TR"/>
+        </w:rPr>
+      </w:pPr>
+    </w:p>
+    <w:p>
+      <w:pPr>
+        <w:pStyle w:val="ACLEnumeratedList"/>
+      </w:pPr>
+      <w:r>
+        <w:lastRenderedPageBreak/>
+        <w:t>Author-identifying information removed</w:t>
+      </w:r>
+    </w:p>
+    <w:p>
+      <w:pPr>
+        <w:pStyle w:val="ACLEnumeratedList"/>
+      </w:pPr>
+      <w:r>
+        <w:t>A ‘ruler’ on the left and right margins</w:t>
+      </w:r>
+    </w:p>
+    <w:p>
+      <w:pPr>
+        <w:pStyle w:val="ACLEnumeratedList"/>
+      </w:pPr>
+      <w:r>
+        <w:t>Page numbers</w:t>
+      </w:r>
+    </w:p>
+    <w:p>
+      <w:pPr>
+        <w:pStyle w:val="ACLEnumeratedList"/>
+      </w:pPr>
+      <w:r>
+        <w:t>A confidentiality header.</w:t>
+      </w:r>
+    </w:p>
+    <w:p>
+      <w:pPr>
+        <w:pStyle w:val="ACLText"/>
+      </w:pPr>
+      <w:r>
+        <w:rPr>
+          <w:szCs w:val="22"/>
+        </w:rPr>
+        <w:t>In contrast, the camera-</w:t>
+      </w:r>
+      <w:r>
+        <w:t xml:space="preserve">ready </w:t>
+      </w:r>
+      <w:r>
+        <w:rPr>
+          <w:b/>
+          <w:bCs/>
+        </w:rPr>
+        <w:t xml:space="preserve">should not have </w:t>
+      </w:r>
+      <w:r>
+        <w:t>a ruler, page numbers, nor a confidentiality header.  If their paper is accepted, authors must remove these from their submitted document, or else use the provided naaclhlt2016_camera_ready.docx.</w:t>
       </w:r>
     </w:p>
     <w:tbl>
@@ -298,7 +396,7 @@
         <w:tblLook w:val="04A0" w:firstRow="1" w:lastRow="0" w:firstColumn="1" w:lastColumn="0" w:noHBand="0" w:noVBand="1"/>
       </w:tblPr>
       <w:tblGrid>
-        <w:gridCol w:w="705"/>
+        <w:gridCol w:w="803"/>
       </w:tblGrid>
       <w:tr>
         <w:trPr>
@@ -309,6 +407,9 @@
             <w:tcW w:w="661" w:type="dxa"/>
           </w:tcPr>
           <w:p>
+            <w:pPr>
+              <w:pStyle w:val="ACLSubmissionRuler"/>
+            </w:pPr>
             <w:r>
               <w:rPr>
                 <w:noProof/>
@@ -369,7 +470,7 @@
                 <w:lang w:eastAsia="en-US"/>
               </w:rPr>
               <w:drawing>
-                <wp:anchor distT="0" distB="0" distL="114300" distR="114300" simplePos="0" relativeHeight="251800576" behindDoc="0" locked="0" layoutInCell="1" allowOverlap="1" wp14:anchorId="57D55FCC" wp14:editId="2FC8E85B">
+                <wp:anchor distT="0" distB="0" distL="114300" distR="114300" simplePos="0" relativeHeight="252138496" behindDoc="0" locked="0" layoutInCell="1" allowOverlap="1" wp14:anchorId="5050B49B" wp14:editId="432D7B12">
                   <wp:simplePos x="0" y="0"/>
                   <wp:positionH relativeFrom="page">
                     <wp:posOffset>6217920</wp:posOffset>
@@ -437,7 +538,7 @@
                 <w:lang w:eastAsia="en-US"/>
               </w:rPr>
               <w:drawing>
-                <wp:anchor distT="0" distB="0" distL="114300" distR="114300" simplePos="0" relativeHeight="251799552" behindDoc="0" locked="0" layoutInCell="1" allowOverlap="1" wp14:anchorId="4986BD54" wp14:editId="511A2A4A">
+                <wp:anchor distT="0" distB="0" distL="114300" distR="114300" simplePos="0" relativeHeight="252137472" behindDoc="0" locked="0" layoutInCell="1" allowOverlap="1" wp14:anchorId="42D7366F" wp14:editId="55501272">
                   <wp:simplePos x="0" y="0"/>
                   <wp:positionH relativeFrom="page">
                     <wp:posOffset>-548640</wp:posOffset>
@@ -517,7 +618,7 @@
                 <w:lang w:eastAsia="en-US"/>
               </w:rPr>
               <w:drawing>
-                <wp:anchor distT="0" distB="0" distL="114300" distR="114300" simplePos="0" relativeHeight="252120064" behindDoc="0" locked="0" layoutInCell="1" allowOverlap="1" wp14:anchorId="57D55FCC" wp14:editId="2FC8E85B">
+                <wp:anchor distT="0" distB="0" distL="114300" distR="114300" simplePos="0" relativeHeight="252155904" behindDoc="0" locked="0" layoutInCell="1" allowOverlap="1" wp14:anchorId="7BE07C3F" wp14:editId="6E0B7F1C">
                   <wp:simplePos x="0" y="0"/>
                   <wp:positionH relativeFrom="page">
                     <wp:posOffset>6217920</wp:posOffset>
@@ -585,7 +686,7 @@
                 <w:lang w:eastAsia="en-US"/>
               </w:rPr>
               <w:drawing>
-                <wp:anchor distT="0" distB="0" distL="114300" distR="114300" simplePos="0" relativeHeight="252119040" behindDoc="0" locked="0" layoutInCell="1" allowOverlap="1" wp14:anchorId="4986BD54" wp14:editId="511A2A4A">
+                <wp:anchor distT="0" distB="0" distL="114300" distR="114300" simplePos="0" relativeHeight="252154880" behindDoc="0" locked="0" layoutInCell="1" allowOverlap="1" wp14:anchorId="4A1849AF" wp14:editId="20CFA9CD">
                   <wp:simplePos x="0" y="0"/>
                   <wp:positionH relativeFrom="page">
                     <wp:posOffset>-548640</wp:posOffset>
@@ -707,7 +808,7 @@
                 <w:lang w:eastAsia="en-US"/>
               </w:rPr>
               <w:drawing>
-                <wp:anchor distT="0" distB="0" distL="114300" distR="114300" simplePos="0" relativeHeight="251802624" behindDoc="0" locked="0" layoutInCell="1" allowOverlap="1" wp14:anchorId="6357D153" wp14:editId="3B065962">
+                <wp:anchor distT="0" distB="0" distL="114300" distR="114300" simplePos="0" relativeHeight="252140544" behindDoc="0" locked="0" layoutInCell="1" allowOverlap="1" wp14:anchorId="59B1CE2D" wp14:editId="153F70BD">
                   <wp:simplePos x="0" y="0"/>
                   <wp:positionH relativeFrom="page">
                     <wp:posOffset>6217920</wp:posOffset>
@@ -775,7 +876,7 @@
                 <w:lang w:eastAsia="en-US"/>
               </w:rPr>
               <w:drawing>
-                <wp:anchor distT="0" distB="0" distL="114300" distR="114300" simplePos="0" relativeHeight="251801600" behindDoc="0" locked="0" layoutInCell="1" allowOverlap="1" wp14:anchorId="7D9FE495" wp14:editId="7A111C1D">
+                <wp:anchor distT="0" distB="0" distL="114300" distR="114300" simplePos="0" relativeHeight="252139520" behindDoc="0" locked="0" layoutInCell="1" allowOverlap="1" wp14:anchorId="3DD4B4B6" wp14:editId="242590D9">
                   <wp:simplePos x="0" y="0"/>
                   <wp:positionH relativeFrom="page">
                     <wp:posOffset>-548640</wp:posOffset>
@@ -903,7 +1004,7 @@
                 <w:lang w:eastAsia="en-US"/>
               </w:rPr>
               <w:drawing>
-                <wp:anchor distT="0" distB="0" distL="114300" distR="114300" simplePos="0" relativeHeight="251804672" behindDoc="0" locked="0" layoutInCell="1" allowOverlap="1" wp14:anchorId="7D708BA1" wp14:editId="61A98C82">
+                <wp:anchor distT="0" distB="0" distL="114300" distR="114300" simplePos="0" relativeHeight="252142592" behindDoc="0" locked="0" layoutInCell="1" allowOverlap="1" wp14:anchorId="5032896E" wp14:editId="3DCF2E6E">
                   <wp:simplePos x="0" y="0"/>
                   <wp:positionH relativeFrom="page">
                     <wp:posOffset>6217920</wp:posOffset>
@@ -971,7 +1072,7 @@
                 <w:lang w:eastAsia="en-US"/>
               </w:rPr>
               <w:drawing>
-                <wp:anchor distT="0" distB="0" distL="114300" distR="114300" simplePos="0" relativeHeight="251803648" behindDoc="0" locked="0" layoutInCell="1" allowOverlap="1" wp14:anchorId="40803C28" wp14:editId="129097B6">
+                <wp:anchor distT="0" distB="0" distL="114300" distR="114300" simplePos="0" relativeHeight="252141568" behindDoc="0" locked="0" layoutInCell="1" allowOverlap="1" wp14:anchorId="50351A43" wp14:editId="203D5030">
                   <wp:simplePos x="0" y="0"/>
                   <wp:positionH relativeFrom="page">
                     <wp:posOffset>-548640</wp:posOffset>
@@ -1099,7 +1200,7 @@
                 <w:lang w:eastAsia="en-US"/>
               </w:rPr>
               <w:drawing>
-                <wp:anchor distT="0" distB="0" distL="114300" distR="114300" simplePos="0" relativeHeight="251806720" behindDoc="0" locked="0" layoutInCell="1" allowOverlap="1" wp14:anchorId="5018D80A" wp14:editId="6424D6F1">
+                <wp:anchor distT="0" distB="0" distL="114300" distR="114300" simplePos="0" relativeHeight="252144640" behindDoc="0" locked="0" layoutInCell="1" allowOverlap="1" wp14:anchorId="6B39FEBA" wp14:editId="2AEE15BD">
                   <wp:simplePos x="0" y="0"/>
                   <wp:positionH relativeFrom="page">
                     <wp:posOffset>6217920</wp:posOffset>
@@ -1167,7 +1268,7 @@
                 <w:lang w:eastAsia="en-US"/>
               </w:rPr>
               <w:drawing>
-                <wp:anchor distT="0" distB="0" distL="114300" distR="114300" simplePos="0" relativeHeight="251805696" behindDoc="0" locked="0" layoutInCell="1" allowOverlap="1" wp14:anchorId="7456B72F" wp14:editId="3DBE8BE6">
+                <wp:anchor distT="0" distB="0" distL="114300" distR="114300" simplePos="0" relativeHeight="252143616" behindDoc="0" locked="0" layoutInCell="1" allowOverlap="1" wp14:anchorId="0AC4CA5B" wp14:editId="3A93BE9B">
                   <wp:simplePos x="0" y="0"/>
                   <wp:positionH relativeFrom="page">
                     <wp:posOffset>-548640</wp:posOffset>
@@ -1295,7 +1396,7 @@
                 <w:lang w:eastAsia="en-US"/>
               </w:rPr>
               <w:drawing>
-                <wp:anchor distT="0" distB="0" distL="114300" distR="114300" simplePos="0" relativeHeight="251808768" behindDoc="0" locked="0" layoutInCell="1" allowOverlap="1" wp14:anchorId="5209B9EA" wp14:editId="5A2E2B29">
+                <wp:anchor distT="0" distB="0" distL="114300" distR="114300" simplePos="0" relativeHeight="252146688" behindDoc="0" locked="0" layoutInCell="1" allowOverlap="1" wp14:anchorId="510406F7" wp14:editId="228C1696">
                   <wp:simplePos x="0" y="0"/>
                   <wp:positionH relativeFrom="page">
                     <wp:posOffset>6217920</wp:posOffset>
@@ -1363,7 +1464,7 @@
                 <w:lang w:eastAsia="en-US"/>
               </w:rPr>
               <w:drawing>
-                <wp:anchor distT="0" distB="0" distL="114300" distR="114300" simplePos="0" relativeHeight="251807744" behindDoc="0" locked="0" layoutInCell="1" allowOverlap="1" wp14:anchorId="383AA5FA" wp14:editId="3CFE38BE">
+                <wp:anchor distT="0" distB="0" distL="114300" distR="114300" simplePos="0" relativeHeight="252145664" behindDoc="0" locked="0" layoutInCell="1" allowOverlap="1" wp14:anchorId="734B3EB2" wp14:editId="28B13A70">
                   <wp:simplePos x="0" y="0"/>
                   <wp:positionH relativeFrom="page">
                     <wp:posOffset>-548640</wp:posOffset>
@@ -1491,7 +1592,7 @@
                 <w:lang w:eastAsia="en-US"/>
               </w:rPr>
               <w:drawing>
-                <wp:anchor distT="0" distB="0" distL="114300" distR="114300" simplePos="0" relativeHeight="251810816" behindDoc="0" locked="0" layoutInCell="1" allowOverlap="1" wp14:anchorId="7FD3B174" wp14:editId="774BA693">
+                <wp:anchor distT="0" distB="0" distL="114300" distR="114300" simplePos="0" relativeHeight="252148736" behindDoc="0" locked="0" layoutInCell="1" allowOverlap="1" wp14:anchorId="321B9342" wp14:editId="66ED2A22">
                   <wp:simplePos x="0" y="0"/>
                   <wp:positionH relativeFrom="page">
                     <wp:posOffset>6217920</wp:posOffset>
@@ -1559,7 +1660,7 @@
                 <w:lang w:eastAsia="en-US"/>
               </w:rPr>
               <w:drawing>
-                <wp:anchor distT="0" distB="0" distL="114300" distR="114300" simplePos="0" relativeHeight="251809792" behindDoc="0" locked="0" layoutInCell="1" allowOverlap="1" wp14:anchorId="2C4243EC" wp14:editId="05348B95">
+                <wp:anchor distT="0" distB="0" distL="114300" distR="114300" simplePos="0" relativeHeight="252147712" behindDoc="0" locked="0" layoutInCell="1" allowOverlap="1" wp14:anchorId="33764E6B" wp14:editId="5CAB2035">
                   <wp:simplePos x="0" y="0"/>
                   <wp:positionH relativeFrom="page">
                     <wp:posOffset>-548640</wp:posOffset>
@@ -1687,7 +1788,7 @@
                 <w:lang w:eastAsia="en-US"/>
               </w:rPr>
               <w:drawing>
-                <wp:anchor distT="0" distB="0" distL="114300" distR="114300" simplePos="0" relativeHeight="251813888" behindDoc="0" locked="0" layoutInCell="1" allowOverlap="1" wp14:anchorId="4BDB743F" wp14:editId="3D0779AA">
+                <wp:anchor distT="0" distB="0" distL="114300" distR="114300" simplePos="0" relativeHeight="252151808" behindDoc="0" locked="0" layoutInCell="1" allowOverlap="1" wp14:anchorId="2BFF7A15" wp14:editId="02FB2F88">
                   <wp:simplePos x="0" y="0"/>
                   <wp:positionH relativeFrom="page">
                     <wp:posOffset>6217920</wp:posOffset>
@@ -1752,7 +1853,7 @@
                 <w:lang w:eastAsia="en-US"/>
               </w:rPr>
               <w:drawing>
-                <wp:anchor distT="0" distB="0" distL="114300" distR="114300" simplePos="0" relativeHeight="251811840" behindDoc="0" locked="0" layoutInCell="1" allowOverlap="1" wp14:anchorId="62D3545C" wp14:editId="605832F3">
+                <wp:anchor distT="0" distB="0" distL="114300" distR="114300" simplePos="0" relativeHeight="252149760" behindDoc="0" locked="0" layoutInCell="1" allowOverlap="1" wp14:anchorId="795B14D9" wp14:editId="363BBBA0">
                   <wp:simplePos x="0" y="0"/>
                   <wp:positionH relativeFrom="page">
                     <wp:posOffset>-548640</wp:posOffset>
@@ -1877,7 +1978,7 @@
                 <w:lang w:eastAsia="en-US"/>
               </w:rPr>
               <w:drawing>
-                <wp:anchor distT="0" distB="0" distL="114300" distR="114300" simplePos="0" relativeHeight="251815936" behindDoc="0" locked="0" layoutInCell="1" allowOverlap="1" wp14:anchorId="32A772D7" wp14:editId="5CED5E6C">
+                <wp:anchor distT="0" distB="0" distL="114300" distR="114300" simplePos="0" relativeHeight="252153856" behindDoc="0" locked="0" layoutInCell="1" allowOverlap="1" wp14:anchorId="2C99BE2C" wp14:editId="212157AE">
                   <wp:simplePos x="0" y="0"/>
                   <wp:positionH relativeFrom="page">
                     <wp:posOffset>6217920</wp:posOffset>
@@ -1945,7 +2046,7 @@
                 <w:lang w:eastAsia="en-US"/>
               </w:rPr>
               <w:drawing>
-                <wp:anchor distT="0" distB="0" distL="114300" distR="114300" simplePos="0" relativeHeight="251814912" behindDoc="0" locked="0" layoutInCell="1" allowOverlap="1" wp14:anchorId="194C378B" wp14:editId="1BFB8EF6">
+                <wp:anchor distT="0" distB="0" distL="114300" distR="114300" simplePos="0" relativeHeight="252152832" behindDoc="0" locked="0" layoutInCell="1" allowOverlap="1" wp14:anchorId="172D82CF" wp14:editId="47FFF572">
                   <wp:simplePos x="0" y="0"/>
                   <wp:positionH relativeFrom="page">
                     <wp:posOffset>-548640</wp:posOffset>
@@ -2010,7 +2111,7 @@
                 <w:lang w:eastAsia="en-US"/>
               </w:rPr>
               <w:drawing>
-                <wp:anchor distT="0" distB="0" distL="114300" distR="114300" simplePos="0" relativeHeight="251812864" behindDoc="0" locked="0" layoutInCell="1" allowOverlap="1" wp14:anchorId="1CA84770" wp14:editId="7EC965E1">
+                <wp:anchor distT="0" distB="0" distL="114300" distR="114300" simplePos="0" relativeHeight="252150784" behindDoc="0" locked="0" layoutInCell="1" allowOverlap="1" wp14:anchorId="417803BC" wp14:editId="34341DA9">
                   <wp:simplePos x="0" y="0"/>
                   <wp:positionH relativeFrom="page">
                     <wp:posOffset>-548640</wp:posOffset>
@@ -2087,104 +2188,7 @@
     </w:tbl>
     <w:p>
       <w:pPr>
-        <w:pStyle w:val="ACLSection"/>
-      </w:pPr>
-      <w:r>
-        <w:t>Introduction</w:t>
-      </w:r>
-    </w:p>
-    <w:p>
-      <w:pPr>
-        <w:pStyle w:val="ACLText"/>
-      </w:pPr>
-      <w:r>
-        <w:t>The following instructions are directed to authors of papers submitted to and accepted for publication in the NAACL HLT 2016 proceedings. All authors are required to adhere to these specifications. Authors are required to provide a Portable Document Format (PDF) version of their papers. The proceedings will be printed on US-Letter paper. Authors from countries in which access to word-processing systems is limited should contact the publication chairs as soon as possible.  Grayscale readability of all figures and graphics will be encouraged for all accepted papers (Section 2.9).</w:t>
-      </w:r>
-    </w:p>
-    <w:p>
-      <w:pPr>
         <w:pStyle w:val="ACLTextFirstlineindent016"/>
-        <w:rPr>
-          <w:szCs w:val="22"/>
-        </w:rPr>
-      </w:pPr>
-      <w:r>
-        <w:t xml:space="preserve">Submitted and camera-ready formatting is similar, however, the </w:t>
-      </w:r>
-      <w:r>
-        <w:rPr>
-          <w:szCs w:val="22"/>
-        </w:rPr>
-        <w:t>submitted paper should have:</w:t>
-      </w:r>
-    </w:p>
-    <w:p>
-      <w:pPr>
-        <w:rPr>
-          <w:szCs w:val="22"/>
-          <w:lang w:eastAsia="tr-TR"/>
-        </w:rPr>
-      </w:pPr>
-    </w:p>
-    <w:p>
-      <w:pPr>
-        <w:pStyle w:val="ACLEnumeratedList"/>
-      </w:pPr>
-      <w:r>
-        <w:t>Author-identifying information removed</w:t>
-      </w:r>
-    </w:p>
-    <w:p>
-      <w:pPr>
-        <w:pStyle w:val="ACLEnumeratedList"/>
-      </w:pPr>
-      <w:r>
-        <w:t>A ‘ruler’ on the left and right margins</w:t>
-      </w:r>
-    </w:p>
-    <w:p>
-      <w:pPr>
-        <w:pStyle w:val="ACLEnumeratedList"/>
-      </w:pPr>
-      <w:r>
-        <w:t>Page numbers</w:t>
-      </w:r>
-    </w:p>
-    <w:p>
-      <w:pPr>
-        <w:pStyle w:val="ACLEnumeratedList"/>
-      </w:pPr>
-      <w:r>
-        <w:t>A confidentiality header.</w:t>
-      </w:r>
-    </w:p>
-    <w:p>
-      <w:pPr>
-        <w:pStyle w:val="ACLText"/>
-      </w:pPr>
-      <w:r>
-        <w:rPr>
-          <w:szCs w:val="22"/>
-        </w:rPr>
-        <w:t>In contrast, the camera-</w:t>
-      </w:r>
-      <w:r>
-        <w:t xml:space="preserve">ready </w:t>
-      </w:r>
-      <w:r>
-        <w:rPr>
-          <w:b/>
-          <w:bCs/>
-        </w:rPr>
-        <w:t xml:space="preserve">should not have </w:t>
-      </w:r>
-      <w:r>
-        <w:t>a ruler, page numbers, nor a confidentiality header.  If their paper is accepted, authors must remove these from their submitted document, or else use the provided naaclhlt2016_camera_ready.docx.</w:t>
-      </w:r>
-    </w:p>
-    <w:p>
-      <w:pPr>
-        <w:pStyle w:val="ACLTextFirstlineindent016"/>
       </w:pPr>
       <w:r>
         <w:t xml:space="preserve">All </w:t>
@@ -2223,7 +2227,15 @@
         <w:t xml:space="preserve">you may </w:t>
       </w:r>
       <w:r>
-        <w:t xml:space="preserve">expose the Styles following the instructions provided at </w:t>
+        <w:t xml:space="preserve">expose </w:t>
+      </w:r>
+      <w:proofErr w:type="gramStart"/>
+      <w:r>
+        <w:t>the</w:t>
+      </w:r>
+      <w:proofErr w:type="gramEnd"/>
+      <w:r>
+        <w:t xml:space="preserve"> Styles following the instructions provided at </w:t>
       </w:r>
       <w:r>
         <w:rPr>
@@ -2255,7 +2267,15 @@
         <w:t xml:space="preserve">(only in the final version, not in the version submitted for review), which must be centered at the top of the first page (see the guidelines in Subsection 2.5), and any full-width figures or tables. </w:t>
       </w:r>
       <w:r>
-        <w:t xml:space="preserve">Lines should be justified, with even spacing between margins (Ctrl+J).  </w:t>
+        <w:t>Lines should be justified, with even spacing between margins (</w:t>
+      </w:r>
+      <w:proofErr w:type="spellStart"/>
+      <w:r>
+        <w:t>Ctrl+J</w:t>
+      </w:r>
+      <w:proofErr w:type="spellEnd"/>
+      <w:r>
+        <w:t xml:space="preserve">).  </w:t>
       </w:r>
       <w:r>
         <w:t>S</w:t>
@@ -2278,7 +2298,7 @@
         <w:tblLook w:val="04A0" w:firstRow="1" w:lastRow="0" w:firstColumn="1" w:lastColumn="0" w:noHBand="0" w:noVBand="1"/>
       </w:tblPr>
       <w:tblGrid>
-        <w:gridCol w:w="705"/>
+        <w:gridCol w:w="803"/>
       </w:tblGrid>
       <w:tr>
         <w:trPr>
@@ -2289,6 +2309,9 @@
             <w:tcW w:w="661" w:type="dxa"/>
           </w:tcPr>
           <w:p>
+            <w:pPr>
+              <w:pStyle w:val="ACLSubmissionRuler"/>
+            </w:pPr>
             <w:r>
               <w:rPr>
                 <w:noProof/>
@@ -4232,6 +4255,7 @@
       <w:r>
         <w:t xml:space="preserve"> key and letter </w:t>
       </w:r>
+      <w:proofErr w:type="gramStart"/>
       <w:r>
         <w:rPr>
           <w:b/>
@@ -4239,6 +4263,7 @@
         </w:rPr>
         <w:t>A</w:t>
       </w:r>
+      <w:proofErr w:type="gramEnd"/>
       <w:r>
         <w:t xml:space="preserve"> key simultaneously to select all text, then release these keys, then press </w:t>
       </w:r>
@@ -4528,7 +4553,15 @@
         <w:pStyle w:val="ACLText"/>
       </w:pPr>
       <w:r>
-        <w:t xml:space="preserve">For the production of the electronic manuscript, you must use Adobe's Portable Document Format (PDF).  This format can be generated from postscript files: on Unix systems, you can use </w:t>
+        <w:t xml:space="preserve">For the production of the electronic manuscript, you must use Adobe's Portable Document Format (PDF).  This format can be generated from postscript files: on </w:t>
+      </w:r>
+      <w:proofErr w:type="gramStart"/>
+      <w:r>
+        <w:t>Unix</w:t>
+      </w:r>
+      <w:proofErr w:type="gramEnd"/>
+      <w:r>
+        <w:t xml:space="preserve"> systems, you can use </w:t>
       </w:r>
       <w:r>
         <w:rPr>
@@ -4550,6 +4583,7 @@
       <w:r>
         <w:t xml:space="preserve"> Microsoft Windows, you can use Adobe's Distiller, or if you have </w:t>
       </w:r>
+      <w:proofErr w:type="spellStart"/>
       <w:r>
         <w:rPr>
           <w:rFonts w:ascii="Courier New" w:hAnsi="Courier New"/>
@@ -4558,9 +4592,11 @@
         </w:rPr>
         <w:t>cygwin</w:t>
       </w:r>
+      <w:proofErr w:type="spellEnd"/>
       <w:r>
         <w:t xml:space="preserve"> installed, you can use </w:t>
       </w:r>
+      <w:proofErr w:type="spellStart"/>
       <w:r>
         <w:rPr>
           <w:rFonts w:ascii="Courier New" w:hAnsi="Courier New"/>
@@ -4569,6 +4605,7 @@
         </w:rPr>
         <w:t>dvipdf</w:t>
       </w:r>
+      <w:proofErr w:type="spellEnd"/>
       <w:r>
         <w:t xml:space="preserve"> or </w:t>
       </w:r>
@@ -7182,14 +7219,84 @@
         <w:rPr>
           <w:rStyle w:val="ACLTextChar"/>
         </w:rPr>
-        <w:t xml:space="preserve">  Citations within the text appear in parentheses as (Gusfield, 1997) or, if the author's </w:t>
-      </w:r>
+        <w:t xml:space="preserve">  Citations within the text appear in parentheses as (</w:t>
+      </w:r>
+      <w:proofErr w:type="spellStart"/>
       <w:r>
         <w:rPr>
           <w:rStyle w:val="ACLTextChar"/>
         </w:rPr>
+        <w:t>Gusfield</w:t>
+      </w:r>
+      <w:proofErr w:type="spellEnd"/>
+      <w:r>
+        <w:rPr>
+          <w:rStyle w:val="ACLTextChar"/>
+        </w:rPr>
+        <w:t xml:space="preserve">, 1997) or, if the author's </w:t>
+      </w:r>
+      <w:r>
+        <w:rPr>
+          <w:rStyle w:val="ACLTextChar"/>
+        </w:rPr>
         <w:lastRenderedPageBreak/>
-        <w:t>name appears in the text itself, as Gusfield (1997). Append lowercase letters to the year in cases of ambiguities. Treat double authors as in (Aho and Ullman, 1972), but write as in (Chandra et al., 1981) when more than two authors are involved. Collapse multiple citations as in (Gusfield, 1997; Aho and Ullman, 1972).</w:t>
+        <w:t xml:space="preserve">name appears in the text itself, as </w:t>
+      </w:r>
+      <w:proofErr w:type="spellStart"/>
+      <w:r>
+        <w:rPr>
+          <w:rStyle w:val="ACLTextChar"/>
+        </w:rPr>
+        <w:t>Gusfield</w:t>
+      </w:r>
+      <w:proofErr w:type="spellEnd"/>
+      <w:r>
+        <w:rPr>
+          <w:rStyle w:val="ACLTextChar"/>
+        </w:rPr>
+        <w:t xml:space="preserve"> (1997). Append lowercase letters to the year in cases of ambiguities. Treat double authors as in (</w:t>
+      </w:r>
+      <w:proofErr w:type="spellStart"/>
+      <w:r>
+        <w:rPr>
+          <w:rStyle w:val="ACLTextChar"/>
+        </w:rPr>
+        <w:t>Aho</w:t>
+      </w:r>
+      <w:proofErr w:type="spellEnd"/>
+      <w:r>
+        <w:rPr>
+          <w:rStyle w:val="ACLTextChar"/>
+        </w:rPr>
+        <w:t xml:space="preserve"> and Ullman, 1972), but write as in (Chandra et al., 1981) when more than two authors are involved. Collapse multiple citations as in (</w:t>
+      </w:r>
+      <w:proofErr w:type="spellStart"/>
+      <w:r>
+        <w:rPr>
+          <w:rStyle w:val="ACLTextChar"/>
+        </w:rPr>
+        <w:t>Gusfield</w:t>
+      </w:r>
+      <w:proofErr w:type="spellEnd"/>
+      <w:r>
+        <w:rPr>
+          <w:rStyle w:val="ACLTextChar"/>
+        </w:rPr>
+        <w:t xml:space="preserve">, 1997; </w:t>
+      </w:r>
+      <w:proofErr w:type="spellStart"/>
+      <w:r>
+        <w:rPr>
+          <w:rStyle w:val="ACLTextChar"/>
+        </w:rPr>
+        <w:t>Aho</w:t>
+      </w:r>
+      <w:proofErr w:type="spellEnd"/>
+      <w:r>
+        <w:rPr>
+          <w:rStyle w:val="ACLTextChar"/>
+        </w:rPr>
+        <w:t xml:space="preserve"> and Ullman, 1972).</w:t>
       </w:r>
     </w:p>
     <w:p>
@@ -12214,8 +12321,13 @@
                     <w:suppressOverlap/>
                   </w:pPr>
                   <w:r>
-                    <w:t>15 pt</w:t>
+                    <w:t xml:space="preserve">15 </w:t>
                   </w:r>
+                  <w:proofErr w:type="spellStart"/>
+                  <w:r>
+                    <w:t>pt</w:t>
+                  </w:r>
+                  <w:proofErr w:type="spellEnd"/>
                 </w:p>
               </w:tc>
               <w:tc>
@@ -12282,8 +12394,13 @@
                     <w:suppressOverlap/>
                   </w:pPr>
                   <w:r>
-                    <w:t>12 pt</w:t>
+                    <w:t xml:space="preserve">12 </w:t>
                   </w:r>
+                  <w:proofErr w:type="spellStart"/>
+                  <w:r>
+                    <w:t>pt</w:t>
+                  </w:r>
+                  <w:proofErr w:type="spellEnd"/>
                 </w:p>
               </w:tc>
               <w:tc>
@@ -12351,8 +12468,13 @@
                     <w:suppressOverlap/>
                   </w:pPr>
                   <w:r>
-                    <w:t>12 pt</w:t>
+                    <w:t xml:space="preserve">12 </w:t>
                   </w:r>
+                  <w:proofErr w:type="spellStart"/>
+                  <w:r>
+                    <w:t>pt</w:t>
+                  </w:r>
+                  <w:proofErr w:type="spellEnd"/>
                 </w:p>
               </w:tc>
               <w:tc>
@@ -12413,8 +12535,13 @@
                     <w:suppressOverlap/>
                   </w:pPr>
                   <w:r>
-                    <w:t>12 pt</w:t>
+                    <w:t xml:space="preserve">12 </w:t>
                   </w:r>
+                  <w:proofErr w:type="spellStart"/>
+                  <w:r>
+                    <w:t>pt</w:t>
+                  </w:r>
+                  <w:proofErr w:type="spellEnd"/>
                 </w:p>
               </w:tc>
               <w:tc>
@@ -12482,8 +12609,13 @@
                     <w:suppressOverlap/>
                   </w:pPr>
                   <w:r>
-                    <w:t>12 pt</w:t>
+                    <w:t xml:space="preserve">12 </w:t>
                   </w:r>
+                  <w:proofErr w:type="spellStart"/>
+                  <w:r>
+                    <w:t>pt</w:t>
+                  </w:r>
+                  <w:proofErr w:type="spellEnd"/>
                 </w:p>
               </w:tc>
               <w:tc>
@@ -12551,8 +12683,13 @@
                     <w:suppressOverlap/>
                   </w:pPr>
                   <w:r>
-                    <w:t>11 pt</w:t>
+                    <w:t xml:space="preserve">11 </w:t>
                   </w:r>
+                  <w:proofErr w:type="spellStart"/>
+                  <w:r>
+                    <w:t>pt</w:t>
+                  </w:r>
+                  <w:proofErr w:type="spellEnd"/>
                 </w:p>
               </w:tc>
               <w:tc>
@@ -12613,8 +12750,13 @@
                     <w:suppressOverlap/>
                   </w:pPr>
                   <w:r>
-                    <w:t>10 pt</w:t>
+                    <w:t xml:space="preserve">10 </w:t>
                   </w:r>
+                  <w:proofErr w:type="spellStart"/>
+                  <w:r>
+                    <w:t>pt</w:t>
+                  </w:r>
+                  <w:proofErr w:type="spellEnd"/>
                 </w:p>
               </w:tc>
               <w:tc>
@@ -12675,8 +12817,13 @@
                     <w:suppressOverlap/>
                   </w:pPr>
                   <w:r>
-                    <w:t>9 pt</w:t>
+                    <w:t xml:space="preserve">9 </w:t>
                   </w:r>
+                  <w:proofErr w:type="spellStart"/>
+                  <w:r>
+                    <w:t>pt</w:t>
+                  </w:r>
+                  <w:proofErr w:type="spellEnd"/>
                 </w:p>
               </w:tc>
               <w:tc>
@@ -12737,8 +12884,13 @@
                     <w:suppressOverlap/>
                   </w:pPr>
                   <w:r>
-                    <w:t>9 pt</w:t>
+                    <w:t xml:space="preserve">9 </w:t>
                   </w:r>
+                  <w:proofErr w:type="spellStart"/>
+                  <w:r>
+                    <w:t>pt</w:t>
+                  </w:r>
+                  <w:proofErr w:type="spellEnd"/>
                 </w:p>
               </w:tc>
               <w:tc>
@@ -12806,8 +12958,13 @@
                     <w:suppressOverlap/>
                   </w:pPr>
                   <w:r>
-                    <w:t>10 pt</w:t>
+                    <w:t xml:space="preserve">10 </w:t>
                   </w:r>
+                  <w:proofErr w:type="spellStart"/>
+                  <w:r>
+                    <w:t>pt</w:t>
+                  </w:r>
+                  <w:proofErr w:type="spellEnd"/>
                 </w:p>
               </w:tc>
               <w:tc>
@@ -12869,8 +13026,13 @@
                     <w:suppressOverlap/>
                   </w:pPr>
                   <w:r>
-                    <w:t>9 pt</w:t>
+                    <w:t xml:space="preserve">9 </w:t>
                   </w:r>
+                  <w:proofErr w:type="spellStart"/>
+                  <w:r>
+                    <w:t>pt</w:t>
+                  </w:r>
+                  <w:proofErr w:type="spellEnd"/>
                 </w:p>
               </w:tc>
               <w:tc>
@@ -14912,10 +15074,23 @@
         <w:t xml:space="preserve">This Microsoft Word file has been preset for compatible use with the STREAM Tools template designed for creating well-formatted reports and papers with Microsoft Word. The principles behind this template and others STREAM templates are explained in </w:t>
       </w:r>
       <w:r>
-        <w:t>(Mamishev</w:t>
-      </w:r>
-      <w:r>
-        <w:t>, 2010; Mamishev, 2013)</w:t>
+        <w:t>(</w:t>
+      </w:r>
+      <w:proofErr w:type="spellStart"/>
+      <w:r>
+        <w:t>Mamishev</w:t>
+      </w:r>
+      <w:proofErr w:type="spellEnd"/>
+      <w:r>
+        <w:t xml:space="preserve">, 2010; </w:t>
+      </w:r>
+      <w:proofErr w:type="spellStart"/>
+      <w:r>
+        <w:t>Mamishev</w:t>
+      </w:r>
+      <w:proofErr w:type="spellEnd"/>
+      <w:r>
+        <w:t>, 2013)</w:t>
       </w:r>
       <w:r>
         <w:t xml:space="preserve">. </w:t>
@@ -14950,7 +15125,15 @@
         <w:pStyle w:val="ACLReferencesText"/>
       </w:pPr>
       <w:r>
-        <w:t xml:space="preserve">Alfred. V. Aho and Jeffrey D. Ullman. 1972. </w:t>
+        <w:t xml:space="preserve">Alfred. V. </w:t>
+      </w:r>
+      <w:proofErr w:type="spellStart"/>
+      <w:r>
+        <w:t>Aho</w:t>
+      </w:r>
+      <w:proofErr w:type="spellEnd"/>
+      <w:r>
+        <w:t xml:space="preserve"> and Jeffrey D. Ullman. 1972. </w:t>
       </w:r>
       <w:r>
         <w:rPr>
@@ -15002,7 +15185,23 @@
         <w:pStyle w:val="ACLReferencesText"/>
       </w:pPr>
       <w:r>
-        <w:t xml:space="preserve">Ashok K. Chandra, Dexter C. Kozen, and Larry J.Stockmeyer. 1981. Alternation. </w:t>
+        <w:t xml:space="preserve">Ashok K. Chandra, Dexter C. </w:t>
+      </w:r>
+      <w:proofErr w:type="spellStart"/>
+      <w:r>
+        <w:t>Kozen</w:t>
+      </w:r>
+      <w:proofErr w:type="spellEnd"/>
+      <w:r>
+        <w:t xml:space="preserve">, and Larry </w:t>
+      </w:r>
+      <w:proofErr w:type="spellStart"/>
+      <w:r>
+        <w:t>J.Stockmeyer</w:t>
+      </w:r>
+      <w:proofErr w:type="spellEnd"/>
+      <w:r>
+        <w:t xml:space="preserve">. 1981. Alternation. </w:t>
       </w:r>
       <w:r>
         <w:rPr>
@@ -15019,7 +15218,15 @@
         <w:pStyle w:val="ACLReferencesText"/>
       </w:pPr>
       <w:r>
-        <w:t xml:space="preserve">Dan Gusfield. 1997. </w:t>
+        <w:t xml:space="preserve">Dan </w:t>
+      </w:r>
+      <w:proofErr w:type="spellStart"/>
+      <w:r>
+        <w:t>Gusfield</w:t>
+      </w:r>
+      <w:proofErr w:type="spellEnd"/>
+      <w:r>
+        <w:t xml:space="preserve">. 1997. </w:t>
       </w:r>
       <w:r>
         <w:rPr>
@@ -15044,8 +15251,13 @@
       <w:r>
         <w:t xml:space="preserve">V. </w:t>
       </w:r>
-      <w:r>
-        <w:t>Mamishev and Murray Sargent</w:t>
+      <w:proofErr w:type="spellStart"/>
+      <w:r>
+        <w:t>Mamishev</w:t>
+      </w:r>
+      <w:proofErr w:type="spellEnd"/>
+      <w:r>
+        <w:t xml:space="preserve"> and Murray Sargent</w:t>
       </w:r>
       <w:r>
         <w:t>. 2013.</w:t>
@@ -15077,7 +15289,15 @@
         <w:t>A</w:t>
       </w:r>
       <w:r>
-        <w:t>lexander V. Mamishev and Sean</w:t>
+        <w:t xml:space="preserve">lexander V. </w:t>
+      </w:r>
+      <w:proofErr w:type="spellStart"/>
+      <w:r>
+        <w:t>Mamishev</w:t>
+      </w:r>
+      <w:proofErr w:type="spellEnd"/>
+      <w:r>
+        <w:t xml:space="preserve"> and Sean</w:t>
       </w:r>
       <w:r>
         <w:t xml:space="preserve"> D. Williams</w:t>
@@ -15157,7 +15377,7 @@
       <w:rPr>
         <w:noProof/>
       </w:rPr>
-      <w:t>5</w:t>
+      <w:t>6</w:t>
     </w:r>
     <w:r>
       <w:fldChar w:fldCharType="end"/>
@@ -15252,37 +15472,171 @@
         <w:rPr>
           <w:lang w:eastAsia="tr-TR"/>
         </w:rPr>
-        <w:t xml:space="preserve">NAACL-HLT-12 by Nizar Habash and William Schuler, </w:t>
-      </w:r>
+        <w:t xml:space="preserve">NAACL-HLT-12 by Nizar </w:t>
+      </w:r>
+      <w:proofErr w:type="spellStart"/>
       <w:r>
         <w:rPr>
           <w:lang w:eastAsia="tr-TR"/>
         </w:rPr>
+        <w:t>Habash</w:t>
+      </w:r>
+      <w:proofErr w:type="spellEnd"/>
+      <w:r>
+        <w:rPr>
+          <w:lang w:eastAsia="tr-TR"/>
+        </w:rPr>
+        <w:t xml:space="preserve"> and William Schuler, </w:t>
+      </w:r>
+      <w:r>
+        <w:rPr>
+          <w:lang w:eastAsia="tr-TR"/>
+        </w:rPr>
         <w:t>NAACL-HLT-10 by Claudia Le</w:t>
       </w:r>
       <w:r>
         <w:rPr>
           <w:lang w:eastAsia="tr-TR"/>
         </w:rPr>
-        <w:t>acock and Richard Wicen- towski</w:t>
-      </w:r>
+        <w:t xml:space="preserve">acock and Richard </w:t>
+      </w:r>
+      <w:proofErr w:type="spellStart"/>
       <w:r>
         <w:rPr>
           <w:lang w:eastAsia="tr-TR"/>
         </w:rPr>
+        <w:t>Wicen</w:t>
+      </w:r>
+      <w:proofErr w:type="spellEnd"/>
+      <w:r>
+        <w:rPr>
+          <w:lang w:eastAsia="tr-TR"/>
+        </w:rPr>
+        <w:t xml:space="preserve">- </w:t>
+      </w:r>
+      <w:proofErr w:type="spellStart"/>
+      <w:r>
+        <w:rPr>
+          <w:lang w:eastAsia="tr-TR"/>
+        </w:rPr>
+        <w:t>towski</w:t>
+      </w:r>
+      <w:proofErr w:type="spellEnd"/>
+      <w:r>
+        <w:rPr>
+          <w:lang w:eastAsia="tr-TR"/>
+        </w:rPr>
         <w:t>,</w:t>
       </w:r>
       <w:r>
         <w:rPr>
           <w:lang w:eastAsia="tr-TR"/>
         </w:rPr>
-        <w:t xml:space="preserve"> NAACL-HLT-09 by Joakim Nivre and Noah Smith, for </w:t>
-      </w:r>
+        <w:t xml:space="preserve"> NAACL-HLT-09 by </w:t>
+      </w:r>
+      <w:proofErr w:type="spellStart"/>
       <w:r>
         <w:rPr>
           <w:lang w:eastAsia="tr-TR"/>
         </w:rPr>
-        <w:t xml:space="preserve">ACL-05 by Hwee Tou Ng and Kemal Oflazer, for ACL-02 by Eugene Charniak and Dekang Lin, and earlier ACL and EACL formats. Those versions were written by several people, including John Chen, Henry S. Thompson and Donald Walker. Additional elements were taken from the formatting instructions of the </w:t>
+        <w:t>Joakim</w:t>
+      </w:r>
+      <w:proofErr w:type="spellEnd"/>
+      <w:r>
+        <w:rPr>
+          <w:lang w:eastAsia="tr-TR"/>
+        </w:rPr>
+        <w:t xml:space="preserve"> </w:t>
+      </w:r>
+      <w:proofErr w:type="spellStart"/>
+      <w:r>
+        <w:rPr>
+          <w:lang w:eastAsia="tr-TR"/>
+        </w:rPr>
+        <w:t>Nivre</w:t>
+      </w:r>
+      <w:proofErr w:type="spellEnd"/>
+      <w:r>
+        <w:rPr>
+          <w:lang w:eastAsia="tr-TR"/>
+        </w:rPr>
+        <w:t xml:space="preserve"> and Noah Smith, for </w:t>
+      </w:r>
+      <w:r>
+        <w:rPr>
+          <w:lang w:eastAsia="tr-TR"/>
+        </w:rPr>
+        <w:t xml:space="preserve">ACL-05 by </w:t>
+      </w:r>
+      <w:proofErr w:type="spellStart"/>
+      <w:r>
+        <w:rPr>
+          <w:lang w:eastAsia="tr-TR"/>
+        </w:rPr>
+        <w:t>Hwee</w:t>
+      </w:r>
+      <w:proofErr w:type="spellEnd"/>
+      <w:r>
+        <w:rPr>
+          <w:lang w:eastAsia="tr-TR"/>
+        </w:rPr>
+        <w:t xml:space="preserve"> </w:t>
+      </w:r>
+      <w:proofErr w:type="spellStart"/>
+      <w:r>
+        <w:rPr>
+          <w:lang w:eastAsia="tr-TR"/>
+        </w:rPr>
+        <w:t>Tou</w:t>
+      </w:r>
+      <w:proofErr w:type="spellEnd"/>
+      <w:r>
+        <w:rPr>
+          <w:lang w:eastAsia="tr-TR"/>
+        </w:rPr>
+        <w:t xml:space="preserve"> Ng and Kemal </w:t>
+      </w:r>
+      <w:proofErr w:type="spellStart"/>
+      <w:r>
+        <w:rPr>
+          <w:lang w:eastAsia="tr-TR"/>
+        </w:rPr>
+        <w:t>Oflazer</w:t>
+      </w:r>
+      <w:proofErr w:type="spellEnd"/>
+      <w:r>
+        <w:rPr>
+          <w:lang w:eastAsia="tr-TR"/>
+        </w:rPr>
+        <w:t xml:space="preserve">, for ACL-02 by Eugene </w:t>
+      </w:r>
+      <w:proofErr w:type="spellStart"/>
+      <w:r>
+        <w:rPr>
+          <w:lang w:eastAsia="tr-TR"/>
+        </w:rPr>
+        <w:t>Charniak</w:t>
+      </w:r>
+      <w:proofErr w:type="spellEnd"/>
+      <w:r>
+        <w:rPr>
+          <w:lang w:eastAsia="tr-TR"/>
+        </w:rPr>
+        <w:t xml:space="preserve"> and </w:t>
+      </w:r>
+      <w:proofErr w:type="spellStart"/>
+      <w:r>
+        <w:rPr>
+          <w:lang w:eastAsia="tr-TR"/>
+        </w:rPr>
+        <w:t>Dekang</w:t>
+      </w:r>
+      <w:proofErr w:type="spellEnd"/>
+      <w:r>
+        <w:rPr>
+          <w:lang w:eastAsia="tr-TR"/>
+        </w:rPr>
+        <w:t xml:space="preserve"> Lin, and earlier ACL and EACL formats. Those versions were written by several people, including John Chen, Henry S. Thompson and Donald Walker. Additional elements were taken from the formatting instructions of the </w:t>
       </w:r>
       <w:r>
         <w:rPr>
@@ -15319,7 +15673,23 @@
         <w:t xml:space="preserve">  </w:t>
       </w:r>
       <w:r>
-        <w:t>Microsoft Word formatting was added by Alexander Mamishev (Mamishev, 2013).</w:t>
+        <w:t xml:space="preserve">Microsoft Word formatting was added by Alexander </w:t>
+      </w:r>
+      <w:proofErr w:type="spellStart"/>
+      <w:r>
+        <w:t>Mamishev</w:t>
+      </w:r>
+      <w:proofErr w:type="spellEnd"/>
+      <w:r>
+        <w:t xml:space="preserve"> (</w:t>
+      </w:r>
+      <w:proofErr w:type="spellStart"/>
+      <w:r>
+        <w:t>Mamishev</w:t>
+      </w:r>
+      <w:proofErr w:type="spellEnd"/>
+      <w:r>
+        <w:t>, 2013).</w:t>
       </w:r>
     </w:p>
   </w:footnote>
@@ -15362,6 +15732,7 @@
         </w:rPr>
         <w:br/>
       </w:r>
+      <w:proofErr w:type="spellStart"/>
       <w:r>
         <w:rPr>
           <w:rFonts w:ascii="Courier New" w:hAnsi="Courier New" w:cs="Courier New"/>
@@ -15461,6 +15832,7 @@
         </w:rPr>
         <w:t>s</w:t>
       </w:r>
+      <w:proofErr w:type="spellEnd"/>
     </w:p>
   </w:footnote>
   <w:footnote w:id="4">
@@ -20289,7 +20661,7 @@
 </file>
 
 <file path=customXml/itemProps1.xml><?xml version="1.0" encoding="utf-8"?>
-<ds:datastoreItem xmlns:ds="http://schemas.openxmlformats.org/officeDocument/2006/customXml" ds:itemID="{20E04A44-01AB-419D-875E-748374758045}">
+<ds:datastoreItem xmlns:ds="http://schemas.openxmlformats.org/officeDocument/2006/customXml" ds:itemID="{B30E08F7-2CD0-4D78-BE33-E0F5AFA5D53F}">
   <ds:schemaRefs>
     <ds:schemaRef ds:uri="http://schemas.openxmlformats.org/officeDocument/2006/bibliography"/>
   </ds:schemaRefs>

</xml_diff>